<commit_message>
REPORTGEN-1154: put back the requirement 6 at first position
</commit_message>
<xml_diff>
--- a/CastReporting.Reporting.Core/Templates/Application/Compliance reports/PCI-DSS-V4 Compliance Report.docx
+++ b/CastReporting.Reporting.Core/Templates/Application/Compliance reports/PCI-DSS-V4 Compliance Report.docx
@@ -5225,6 +5225,7 @@
       <w:bookmarkStart w:id="15" w:name="_Toc158815467"/>
       <w:bookmarkStart w:id="16" w:name="_Toc158815732"/>
       <w:bookmarkStart w:id="17" w:name="_Toc158965984"/>
+      <w:bookmarkStart w:id="18" w:name="_Toc158983587"/>
       <w:r>
         <w:t>Table of Content</w:t>
       </w:r>
@@ -5245,6 +5246,7 @@
       <w:bookmarkEnd w:id="15"/>
       <w:bookmarkEnd w:id="16"/>
       <w:bookmarkEnd w:id="17"/>
+      <w:bookmarkEnd w:id="18"/>
       <w:r>
         <w:tab/>
       </w:r>
@@ -5547,7 +5549,7 @@
           <w:rFonts w:eastAsia="Calibri"/>
           <w:noProof/>
         </w:rPr>
-        <w:t>CAST Findings for PCI DSS – Requirement 1</w:t>
+        <w:t>CAST Findings for PCI DSS – Requirement 6</w:t>
       </w:r>
     </w:p>
     <w:p>
@@ -5596,7 +5598,7 @@
           <w:rFonts w:eastAsia="Calibri"/>
           <w:noProof/>
         </w:rPr>
-        <w:t>CAST Findings for PCI DSS – Requirement 2</w:t>
+        <w:t>CAST Findings for PCI DSS – Requirement 1</w:t>
       </w:r>
     </w:p>
     <w:p>
@@ -5645,7 +5647,7 @@
           <w:rFonts w:eastAsia="Calibri"/>
           <w:noProof/>
         </w:rPr>
-        <w:t>CAST Findings for PCI DSS – Requirement 3</w:t>
+        <w:t>CAST Findings for PCI DSS – Requirement 2</w:t>
       </w:r>
     </w:p>
     <w:p>
@@ -5694,7 +5696,7 @@
           <w:rFonts w:eastAsia="Calibri"/>
           <w:noProof/>
         </w:rPr>
-        <w:t>CAST Findings for PCI DSS – Requirement 4</w:t>
+        <w:t>CAST Findings for PCI DSS – Requirement 3</w:t>
       </w:r>
     </w:p>
     <w:p>
@@ -5743,7 +5745,7 @@
           <w:rFonts w:eastAsia="Calibri"/>
           <w:noProof/>
         </w:rPr>
-        <w:t>CAST Findings for PCI DSS – Requirement 6</w:t>
+        <w:t>CAST Findings for PCI DSS – Requirement 4</w:t>
       </w:r>
     </w:p>
     <w:p>
@@ -5973,27 +5975,27 @@
         <w:lastRenderedPageBreak/>
         <w:t xml:space="preserve"> </w:t>
       </w:r>
-      <w:bookmarkStart w:id="18" w:name="_Toc11157592"/>
-      <w:bookmarkStart w:id="19" w:name="_Toc14418690"/>
-      <w:bookmarkStart w:id="20" w:name="_Toc14419762"/>
-      <w:bookmarkStart w:id="21" w:name="_Toc14687776"/>
-      <w:bookmarkStart w:id="22" w:name="_Toc14781639"/>
-      <w:bookmarkStart w:id="23" w:name="_Toc15305718"/>
-      <w:bookmarkStart w:id="24" w:name="_Toc20229972"/>
-      <w:bookmarkStart w:id="25" w:name="_Toc20229992"/>
-      <w:bookmarkStart w:id="26" w:name="_Toc31981426"/>
-      <w:bookmarkStart w:id="27" w:name="_Toc31981571"/>
-      <w:bookmarkStart w:id="28" w:name="_Toc32215176"/>
-      <w:bookmarkStart w:id="29" w:name="_Toc32215832"/>
-      <w:bookmarkStart w:id="30" w:name="_Toc32215901"/>
-      <w:bookmarkStart w:id="31" w:name="_Toc32419415"/>
-      <w:bookmarkStart w:id="32" w:name="_Toc158815468"/>
-      <w:bookmarkStart w:id="33" w:name="_Toc158815733"/>
-      <w:bookmarkStart w:id="34" w:name="_Toc158965985"/>
+      <w:bookmarkStart w:id="19" w:name="_Toc11157592"/>
+      <w:bookmarkStart w:id="20" w:name="_Toc14418690"/>
+      <w:bookmarkStart w:id="21" w:name="_Toc14419762"/>
+      <w:bookmarkStart w:id="22" w:name="_Toc14687776"/>
+      <w:bookmarkStart w:id="23" w:name="_Toc14781639"/>
+      <w:bookmarkStart w:id="24" w:name="_Toc15305718"/>
+      <w:bookmarkStart w:id="25" w:name="_Toc20229972"/>
+      <w:bookmarkStart w:id="26" w:name="_Toc20229992"/>
+      <w:bookmarkStart w:id="27" w:name="_Toc31981426"/>
+      <w:bookmarkStart w:id="28" w:name="_Toc31981571"/>
+      <w:bookmarkStart w:id="29" w:name="_Toc32215176"/>
+      <w:bookmarkStart w:id="30" w:name="_Toc32215832"/>
+      <w:bookmarkStart w:id="31" w:name="_Toc32215901"/>
+      <w:bookmarkStart w:id="32" w:name="_Toc32419415"/>
+      <w:bookmarkStart w:id="33" w:name="_Toc158815468"/>
+      <w:bookmarkStart w:id="34" w:name="_Toc158815733"/>
+      <w:bookmarkStart w:id="35" w:name="_Toc158965985"/>
+      <w:bookmarkStart w:id="36" w:name="_Toc158983588"/>
       <w:r>
         <w:t>Introduction</w:t>
       </w:r>
-      <w:bookmarkEnd w:id="18"/>
       <w:bookmarkEnd w:id="19"/>
       <w:bookmarkEnd w:id="20"/>
       <w:bookmarkEnd w:id="21"/>
@@ -6010,17 +6012,19 @@
       <w:bookmarkEnd w:id="32"/>
       <w:bookmarkEnd w:id="33"/>
       <w:bookmarkEnd w:id="34"/>
+      <w:bookmarkEnd w:id="35"/>
+      <w:bookmarkEnd w:id="36"/>
     </w:p>
     <w:p>
       <w:pPr>
         <w:spacing w:after="0" w:line="240" w:lineRule="auto"/>
         <w:ind w:right="657"/>
       </w:pPr>
-      <w:bookmarkStart w:id="35" w:name="_Hlk530663297"/>
-      <w:bookmarkStart w:id="36" w:name="_Toc380677725"/>
-      <w:bookmarkStart w:id="37" w:name="_Toc11157593"/>
-      <w:bookmarkStart w:id="38" w:name="_Toc14418691"/>
-      <w:bookmarkStart w:id="39" w:name="_Toc14419763"/>
+      <w:bookmarkStart w:id="37" w:name="_Hlk530663297"/>
+      <w:bookmarkStart w:id="38" w:name="_Toc380677725"/>
+      <w:bookmarkStart w:id="39" w:name="_Toc11157593"/>
+      <w:bookmarkStart w:id="40" w:name="_Toc14418691"/>
+      <w:bookmarkStart w:id="41" w:name="_Toc14419763"/>
       <w:r>
         <w:t xml:space="preserve">This assessment is an effort to determine the </w:t>
       </w:r>
@@ -6067,36 +6071,35 @@
           <w:lang w:val="en-US"/>
         </w:rPr>
       </w:pPr>
-      <w:bookmarkStart w:id="40" w:name="_Toc14687777"/>
-      <w:bookmarkStart w:id="41" w:name="_Toc14781640"/>
-      <w:bookmarkStart w:id="42" w:name="_Toc15305719"/>
-      <w:bookmarkStart w:id="43" w:name="_Toc20229973"/>
-      <w:bookmarkStart w:id="44" w:name="_Toc20229993"/>
-      <w:bookmarkStart w:id="45" w:name="_Toc31981427"/>
-      <w:bookmarkStart w:id="46" w:name="_Toc31981572"/>
-      <w:bookmarkStart w:id="47" w:name="_Toc32215177"/>
-      <w:bookmarkStart w:id="48" w:name="_Toc32215833"/>
-      <w:bookmarkStart w:id="49" w:name="_Toc32215902"/>
-      <w:bookmarkStart w:id="50" w:name="_Toc32419416"/>
-      <w:bookmarkStart w:id="51" w:name="_Toc158815469"/>
-      <w:bookmarkStart w:id="52" w:name="_Toc158815734"/>
-      <w:bookmarkStart w:id="53" w:name="_Toc158965986"/>
-      <w:bookmarkEnd w:id="35"/>
+      <w:bookmarkStart w:id="42" w:name="_Toc14687777"/>
+      <w:bookmarkStart w:id="43" w:name="_Toc14781640"/>
+      <w:bookmarkStart w:id="44" w:name="_Toc15305719"/>
+      <w:bookmarkStart w:id="45" w:name="_Toc20229973"/>
+      <w:bookmarkStart w:id="46" w:name="_Toc20229993"/>
+      <w:bookmarkStart w:id="47" w:name="_Toc31981427"/>
+      <w:bookmarkStart w:id="48" w:name="_Toc31981572"/>
+      <w:bookmarkStart w:id="49" w:name="_Toc32215177"/>
+      <w:bookmarkStart w:id="50" w:name="_Toc32215833"/>
+      <w:bookmarkStart w:id="51" w:name="_Toc32215902"/>
+      <w:bookmarkStart w:id="52" w:name="_Toc32419416"/>
+      <w:bookmarkStart w:id="53" w:name="_Toc158815469"/>
+      <w:bookmarkStart w:id="54" w:name="_Toc158815734"/>
+      <w:bookmarkStart w:id="55" w:name="_Toc158965986"/>
+      <w:bookmarkStart w:id="56" w:name="_Toc158983589"/>
+      <w:bookmarkEnd w:id="37"/>
       <w:r>
         <w:rPr>
           <w:lang w:val="en-US"/>
         </w:rPr>
         <w:t xml:space="preserve">Application </w:t>
       </w:r>
-      <w:bookmarkEnd w:id="36"/>
+      <w:bookmarkEnd w:id="38"/>
       <w:r>
         <w:rPr>
           <w:lang w:val="en-US"/>
         </w:rPr>
         <w:t>Characteristics</w:t>
       </w:r>
-      <w:bookmarkEnd w:id="37"/>
-      <w:bookmarkEnd w:id="38"/>
       <w:bookmarkEnd w:id="39"/>
       <w:bookmarkEnd w:id="40"/>
       <w:bookmarkEnd w:id="41"/>
@@ -6112,6 +6115,9 @@
       <w:bookmarkEnd w:id="51"/>
       <w:bookmarkEnd w:id="52"/>
       <w:bookmarkEnd w:id="53"/>
+      <w:bookmarkEnd w:id="54"/>
+      <w:bookmarkEnd w:id="55"/>
+      <w:bookmarkEnd w:id="56"/>
     </w:p>
     <w:p>
       <w:pPr>
@@ -6997,40 +7003,38 @@
           <w:sz w:val="22"/>
         </w:rPr>
       </w:pPr>
-      <w:bookmarkStart w:id="54" w:name="_Toc11157594"/>
-      <w:bookmarkStart w:id="55" w:name="_Toc14418692"/>
-      <w:bookmarkStart w:id="56" w:name="_Toc14419764"/>
-      <w:bookmarkStart w:id="57" w:name="_Toc14687778"/>
-      <w:bookmarkStart w:id="58" w:name="_Toc14781641"/>
-      <w:bookmarkStart w:id="59" w:name="_Toc15305720"/>
-      <w:bookmarkStart w:id="60" w:name="_Toc20229974"/>
-      <w:bookmarkStart w:id="61" w:name="_Toc20229994"/>
-      <w:bookmarkStart w:id="62" w:name="_Toc31981428"/>
-      <w:bookmarkStart w:id="63" w:name="_Toc31981573"/>
-      <w:bookmarkStart w:id="64" w:name="_Toc32215178"/>
-      <w:bookmarkStart w:id="65" w:name="_Toc32215834"/>
-      <w:bookmarkStart w:id="66" w:name="_Toc32215903"/>
-      <w:bookmarkStart w:id="67" w:name="_Toc32419417"/>
-      <w:bookmarkStart w:id="68" w:name="_Toc158815470"/>
-      <w:bookmarkStart w:id="69" w:name="_Toc158815735"/>
-      <w:bookmarkStart w:id="70" w:name="_Toc158965987"/>
+      <w:bookmarkStart w:id="57" w:name="_Toc11157594"/>
+      <w:bookmarkStart w:id="58" w:name="_Toc14418692"/>
+      <w:bookmarkStart w:id="59" w:name="_Toc14419764"/>
+      <w:bookmarkStart w:id="60" w:name="_Toc14687778"/>
+      <w:bookmarkStart w:id="61" w:name="_Toc14781641"/>
+      <w:bookmarkStart w:id="62" w:name="_Toc15305720"/>
+      <w:bookmarkStart w:id="63" w:name="_Toc20229974"/>
+      <w:bookmarkStart w:id="64" w:name="_Toc20229994"/>
+      <w:bookmarkStart w:id="65" w:name="_Toc31981428"/>
+      <w:bookmarkStart w:id="66" w:name="_Toc31981573"/>
+      <w:bookmarkStart w:id="67" w:name="_Toc32215178"/>
+      <w:bookmarkStart w:id="68" w:name="_Toc32215834"/>
+      <w:bookmarkStart w:id="69" w:name="_Toc32215903"/>
+      <w:bookmarkStart w:id="70" w:name="_Toc32419417"/>
+      <w:bookmarkStart w:id="71" w:name="_Toc158815470"/>
+      <w:bookmarkStart w:id="72" w:name="_Toc158815735"/>
+      <w:bookmarkStart w:id="73" w:name="_Toc158965987"/>
+      <w:bookmarkStart w:id="74" w:name="_Toc158983590"/>
       <w:r>
         <w:lastRenderedPageBreak/>
         <w:t xml:space="preserve">PCI DSS </w:t>
       </w:r>
-      <w:bookmarkEnd w:id="54"/>
-      <w:bookmarkEnd w:id="55"/>
-      <w:bookmarkEnd w:id="56"/>
       <w:bookmarkEnd w:id="57"/>
+      <w:bookmarkEnd w:id="58"/>
+      <w:bookmarkEnd w:id="59"/>
+      <w:bookmarkEnd w:id="60"/>
       <w:r>
         <w:t>Summ</w:t>
       </w:r>
       <w:r>
         <w:t>ary</w:t>
       </w:r>
-      <w:bookmarkEnd w:id="58"/>
-      <w:bookmarkEnd w:id="59"/>
-      <w:bookmarkEnd w:id="60"/>
       <w:bookmarkEnd w:id="61"/>
       <w:bookmarkEnd w:id="62"/>
       <w:bookmarkEnd w:id="63"/>
@@ -7041,6 +7045,10 @@
       <w:bookmarkEnd w:id="68"/>
       <w:bookmarkEnd w:id="69"/>
       <w:bookmarkEnd w:id="70"/>
+      <w:bookmarkEnd w:id="71"/>
+      <w:bookmarkEnd w:id="72"/>
+      <w:bookmarkEnd w:id="73"/>
+      <w:bookmarkEnd w:id="74"/>
     </w:p>
     <w:p>
       <w:pPr>
@@ -7168,23 +7176,24 @@
           <w:rFonts w:eastAsia="Calibri"/>
         </w:rPr>
       </w:pPr>
-      <w:bookmarkStart w:id="71" w:name="_Toc11157595"/>
-      <w:bookmarkStart w:id="72" w:name="_Toc14418693"/>
-      <w:bookmarkStart w:id="73" w:name="_Toc14419765"/>
-      <w:bookmarkStart w:id="74" w:name="_Toc14687779"/>
-      <w:bookmarkStart w:id="75" w:name="_Toc14781642"/>
-      <w:bookmarkStart w:id="76" w:name="_Toc15305721"/>
-      <w:bookmarkStart w:id="77" w:name="_Toc20229975"/>
-      <w:bookmarkStart w:id="78" w:name="_Toc20229995"/>
-      <w:bookmarkStart w:id="79" w:name="_Toc31981429"/>
-      <w:bookmarkStart w:id="80" w:name="_Toc31981574"/>
-      <w:bookmarkStart w:id="81" w:name="_Toc32215179"/>
-      <w:bookmarkStart w:id="82" w:name="_Toc32215835"/>
-      <w:bookmarkStart w:id="83" w:name="_Toc32215904"/>
-      <w:bookmarkStart w:id="84" w:name="_Toc32419418"/>
-      <w:bookmarkStart w:id="85" w:name="_Toc158815471"/>
-      <w:bookmarkStart w:id="86" w:name="_Toc158815736"/>
-      <w:bookmarkStart w:id="87" w:name="_Toc158965988"/>
+      <w:bookmarkStart w:id="75" w:name="_Toc11157595"/>
+      <w:bookmarkStart w:id="76" w:name="_Toc14418693"/>
+      <w:bookmarkStart w:id="77" w:name="_Toc14419765"/>
+      <w:bookmarkStart w:id="78" w:name="_Toc14687779"/>
+      <w:bookmarkStart w:id="79" w:name="_Toc14781642"/>
+      <w:bookmarkStart w:id="80" w:name="_Toc15305721"/>
+      <w:bookmarkStart w:id="81" w:name="_Toc20229975"/>
+      <w:bookmarkStart w:id="82" w:name="_Toc20229995"/>
+      <w:bookmarkStart w:id="83" w:name="_Toc31981429"/>
+      <w:bookmarkStart w:id="84" w:name="_Toc31981574"/>
+      <w:bookmarkStart w:id="85" w:name="_Toc32215179"/>
+      <w:bookmarkStart w:id="86" w:name="_Toc32215835"/>
+      <w:bookmarkStart w:id="87" w:name="_Toc32215904"/>
+      <w:bookmarkStart w:id="88" w:name="_Toc32419418"/>
+      <w:bookmarkStart w:id="89" w:name="_Toc158815471"/>
+      <w:bookmarkStart w:id="90" w:name="_Toc158815736"/>
+      <w:bookmarkStart w:id="91" w:name="_Toc158965988"/>
+      <w:bookmarkStart w:id="92" w:name="_Toc158983591"/>
       <w:r>
         <w:rPr>
           <w:rFonts w:eastAsia="Calibri"/>
@@ -7192,8 +7201,8 @@
         </w:rPr>
         <w:t xml:space="preserve">PCI DSS </w:t>
       </w:r>
-      <w:bookmarkEnd w:id="71"/>
-      <w:bookmarkEnd w:id="72"/>
+      <w:bookmarkEnd w:id="75"/>
+      <w:bookmarkEnd w:id="76"/>
       <w:r>
         <w:rPr>
           <w:rFonts w:eastAsia="Calibri"/>
@@ -7208,10 +7217,6 @@
         </w:rPr>
         <w:t>Summary</w:t>
       </w:r>
-      <w:bookmarkEnd w:id="73"/>
-      <w:bookmarkEnd w:id="74"/>
-      <w:bookmarkEnd w:id="75"/>
-      <w:bookmarkEnd w:id="76"/>
       <w:bookmarkEnd w:id="77"/>
       <w:bookmarkEnd w:id="78"/>
       <w:bookmarkEnd w:id="79"/>
@@ -7223,6 +7228,11 @@
       <w:bookmarkEnd w:id="85"/>
       <w:bookmarkEnd w:id="86"/>
       <w:bookmarkEnd w:id="87"/>
+      <w:bookmarkEnd w:id="88"/>
+      <w:bookmarkEnd w:id="89"/>
+      <w:bookmarkEnd w:id="90"/>
+      <w:bookmarkEnd w:id="91"/>
+      <w:bookmarkEnd w:id="92"/>
     </w:p>
     <w:p>
       <w:pPr>
@@ -7387,6 +7397,160 @@
               <w:pStyle w:val="Default"/>
               <w:rPr>
                 <w:rFonts w:ascii="Verdana" w:hAnsi="Verdana"/>
+                <w:bCs/>
+                <w:sz w:val="18"/>
+                <w:szCs w:val="18"/>
+              </w:rPr>
+            </w:pPr>
+            <w:r>
+              <w:rPr>
+                <w:rFonts w:ascii="Verdana" w:hAnsi="Verdana"/>
+                <w:bCs/>
+                <w:sz w:val="18"/>
+                <w:szCs w:val="18"/>
+              </w:rPr>
+              <w:t>Maintain a Vulnerability Management Program</w:t>
+            </w:r>
+          </w:p>
+        </w:tc>
+        <w:tc>
+          <w:tcPr>
+            <w:tcW w:w="2160" w:type="dxa"/>
+          </w:tcPr>
+          <w:p>
+            <w:pPr>
+              <w:pStyle w:val="Default"/>
+              <w:rPr>
+                <w:rFonts w:ascii="Verdana" w:hAnsi="Verdana"/>
+                <w:b/>
+                <w:bCs/>
+                <w:sz w:val="18"/>
+                <w:szCs w:val="18"/>
+              </w:rPr>
+            </w:pPr>
+            <w:r>
+              <w:rPr>
+                <w:rFonts w:ascii="Verdana" w:hAnsi="Verdana"/>
+                <w:b/>
+                <w:bCs/>
+                <w:sz w:val="18"/>
+                <w:szCs w:val="18"/>
+              </w:rPr>
+              <w:t>PCI-DSS4-Requirement-6.2.4</w:t>
+            </w:r>
+          </w:p>
+          <w:p>
+            <w:pPr>
+              <w:pStyle w:val="Default"/>
+              <w:rPr>
+                <w:rFonts w:ascii="Verdana" w:hAnsi="Verdana"/>
+                <w:b/>
+                <w:bCs/>
+                <w:sz w:val="18"/>
+                <w:szCs w:val="18"/>
+              </w:rPr>
+            </w:pPr>
+          </w:p>
+          <w:p>
+            <w:pPr>
+              <w:pStyle w:val="Default"/>
+              <w:rPr>
+                <w:rFonts w:ascii="Verdana" w:hAnsi="Verdana"/>
+                <w:b/>
+                <w:bCs/>
+                <w:sz w:val="18"/>
+                <w:szCs w:val="18"/>
+              </w:rPr>
+            </w:pPr>
+          </w:p>
+          <w:p>
+            <w:pPr>
+              <w:pStyle w:val="Default"/>
+              <w:rPr>
+                <w:rFonts w:ascii="Verdana" w:hAnsi="Verdana"/>
+                <w:b/>
+                <w:bCs/>
+                <w:sz w:val="18"/>
+                <w:szCs w:val="18"/>
+              </w:rPr>
+            </w:pPr>
+            <w:r>
+              <w:rPr>
+                <w:rFonts w:ascii="Verdana" w:hAnsi="Verdana"/>
+                <w:b/>
+                <w:bCs/>
+                <w:sz w:val="18"/>
+                <w:szCs w:val="18"/>
+              </w:rPr>
+              <w:t>PCI-DSS4-Requirement-6.3.2</w:t>
+            </w:r>
+          </w:p>
+        </w:tc>
+        <w:tc>
+          <w:tcPr>
+            <w:tcW w:w="5400" w:type="dxa"/>
+          </w:tcPr>
+          <w:p>
+            <w:pPr>
+              <w:pStyle w:val="Default"/>
+              <w:rPr>
+                <w:rFonts w:ascii="Verdana" w:hAnsi="Verdana"/>
+                <w:sz w:val="18"/>
+                <w:szCs w:val="18"/>
+              </w:rPr>
+            </w:pPr>
+            <w:r>
+              <w:rPr>
+                <w:rFonts w:ascii="Verdana" w:hAnsi="Verdana"/>
+                <w:sz w:val="18"/>
+                <w:szCs w:val="18"/>
+              </w:rPr>
+              <w:t>Software engineering techniques or other methods are defined and in use by software development personnel to prevent or mitigate common software attacks and related vulnerabilities</w:t>
+            </w:r>
+          </w:p>
+          <w:p>
+            <w:pPr>
+              <w:pStyle w:val="Default"/>
+              <w:rPr>
+                <w:rFonts w:ascii="Verdana" w:hAnsi="Verdana"/>
+                <w:sz w:val="18"/>
+                <w:szCs w:val="18"/>
+              </w:rPr>
+            </w:pPr>
+          </w:p>
+          <w:p>
+            <w:pPr>
+              <w:pStyle w:val="Default"/>
+              <w:rPr>
+                <w:rFonts w:ascii="Verdana" w:hAnsi="Verdana"/>
+                <w:sz w:val="18"/>
+                <w:szCs w:val="18"/>
+              </w:rPr>
+            </w:pPr>
+            <w:r>
+              <w:rPr>
+                <w:rFonts w:ascii="Verdana" w:hAnsi="Verdana"/>
+                <w:sz w:val="18"/>
+                <w:szCs w:val="18"/>
+              </w:rPr>
+              <w:t>An inventory of bespoke and custom software, and third-party software components incorporated into bespoke and custom software is maintained to facilitate vulnerability and patch management</w:t>
+            </w:r>
+          </w:p>
+        </w:tc>
+      </w:tr>
+      <w:tr>
+        <w:trPr>
+          <w:trHeight w:val="329"/>
+        </w:trPr>
+        <w:tc>
+          <w:tcPr>
+            <w:tcW w:w="1710" w:type="dxa"/>
+          </w:tcPr>
+          <w:p>
+            <w:pPr>
+              <w:pStyle w:val="Default"/>
+              <w:rPr>
+                <w:rFonts w:ascii="Verdana" w:hAnsi="Verdana"/>
                 <w:sz w:val="18"/>
                 <w:szCs w:val="18"/>
               </w:rPr>
@@ -7737,160 +7901,6 @@
                 <w:shd w:val="clear" w:color="auto" w:fill="FFFFFF"/>
               </w:rPr>
               <w:t>Strong cryptography and security protocols are implemented</w:t>
-            </w:r>
-          </w:p>
-        </w:tc>
-      </w:tr>
-      <w:tr>
-        <w:trPr>
-          <w:trHeight w:val="329"/>
-        </w:trPr>
-        <w:tc>
-          <w:tcPr>
-            <w:tcW w:w="1710" w:type="dxa"/>
-          </w:tcPr>
-          <w:p>
-            <w:pPr>
-              <w:pStyle w:val="Default"/>
-              <w:rPr>
-                <w:rFonts w:ascii="Verdana" w:hAnsi="Verdana"/>
-                <w:bCs/>
-                <w:sz w:val="18"/>
-                <w:szCs w:val="18"/>
-              </w:rPr>
-            </w:pPr>
-            <w:r>
-              <w:rPr>
-                <w:rFonts w:ascii="Verdana" w:hAnsi="Verdana"/>
-                <w:bCs/>
-                <w:sz w:val="18"/>
-                <w:szCs w:val="18"/>
-              </w:rPr>
-              <w:t>Maintain a Vulnerability Management Program</w:t>
-            </w:r>
-          </w:p>
-        </w:tc>
-        <w:tc>
-          <w:tcPr>
-            <w:tcW w:w="2160" w:type="dxa"/>
-          </w:tcPr>
-          <w:p>
-            <w:pPr>
-              <w:pStyle w:val="Default"/>
-              <w:rPr>
-                <w:rFonts w:ascii="Verdana" w:hAnsi="Verdana"/>
-                <w:b/>
-                <w:bCs/>
-                <w:sz w:val="18"/>
-                <w:szCs w:val="18"/>
-              </w:rPr>
-            </w:pPr>
-            <w:r>
-              <w:rPr>
-                <w:rFonts w:ascii="Verdana" w:hAnsi="Verdana"/>
-                <w:b/>
-                <w:bCs/>
-                <w:sz w:val="18"/>
-                <w:szCs w:val="18"/>
-              </w:rPr>
-              <w:t>PCI-DSS4-Requirement-6.2.4</w:t>
-            </w:r>
-          </w:p>
-          <w:p>
-            <w:pPr>
-              <w:pStyle w:val="Default"/>
-              <w:rPr>
-                <w:rFonts w:ascii="Verdana" w:hAnsi="Verdana"/>
-                <w:b/>
-                <w:bCs/>
-                <w:sz w:val="18"/>
-                <w:szCs w:val="18"/>
-              </w:rPr>
-            </w:pPr>
-          </w:p>
-          <w:p>
-            <w:pPr>
-              <w:pStyle w:val="Default"/>
-              <w:rPr>
-                <w:rFonts w:ascii="Verdana" w:hAnsi="Verdana"/>
-                <w:b/>
-                <w:bCs/>
-                <w:sz w:val="18"/>
-                <w:szCs w:val="18"/>
-              </w:rPr>
-            </w:pPr>
-          </w:p>
-          <w:p>
-            <w:pPr>
-              <w:pStyle w:val="Default"/>
-              <w:rPr>
-                <w:rFonts w:ascii="Verdana" w:hAnsi="Verdana"/>
-                <w:b/>
-                <w:bCs/>
-                <w:sz w:val="18"/>
-                <w:szCs w:val="18"/>
-              </w:rPr>
-            </w:pPr>
-            <w:r>
-              <w:rPr>
-                <w:rFonts w:ascii="Verdana" w:hAnsi="Verdana"/>
-                <w:b/>
-                <w:bCs/>
-                <w:sz w:val="18"/>
-                <w:szCs w:val="18"/>
-              </w:rPr>
-              <w:t>PCI-DSS4-Requirement-6.3.2</w:t>
-            </w:r>
-          </w:p>
-        </w:tc>
-        <w:tc>
-          <w:tcPr>
-            <w:tcW w:w="5400" w:type="dxa"/>
-          </w:tcPr>
-          <w:p>
-            <w:pPr>
-              <w:pStyle w:val="Default"/>
-              <w:rPr>
-                <w:rFonts w:ascii="Verdana" w:hAnsi="Verdana"/>
-                <w:sz w:val="18"/>
-                <w:szCs w:val="18"/>
-              </w:rPr>
-            </w:pPr>
-            <w:r>
-              <w:rPr>
-                <w:rFonts w:ascii="Verdana" w:hAnsi="Verdana"/>
-                <w:sz w:val="18"/>
-                <w:szCs w:val="18"/>
-              </w:rPr>
-              <w:t>Software engineering techniques or other methods are defined and in use by software development personnel to prevent or mitigate common software attacks and related vulnerabilities</w:t>
-            </w:r>
-          </w:p>
-          <w:p>
-            <w:pPr>
-              <w:pStyle w:val="Default"/>
-              <w:rPr>
-                <w:rFonts w:ascii="Verdana" w:hAnsi="Verdana"/>
-                <w:sz w:val="18"/>
-                <w:szCs w:val="18"/>
-              </w:rPr>
-            </w:pPr>
-          </w:p>
-          <w:p>
-            <w:pPr>
-              <w:pStyle w:val="Default"/>
-              <w:rPr>
-                <w:rFonts w:ascii="Verdana" w:hAnsi="Verdana"/>
-                <w:sz w:val="18"/>
-                <w:szCs w:val="18"/>
-              </w:rPr>
-            </w:pPr>
-            <w:r>
-              <w:rPr>
-                <w:rFonts w:ascii="Verdana" w:hAnsi="Verdana"/>
-                <w:sz w:val="18"/>
-                <w:szCs w:val="18"/>
-              </w:rPr>
-              <w:t>An inventory of bespoke and custom software, and third-party software components incorporated into bespoke and custom software is maintained to facilitate vulnerability and patch management</w:t>
             </w:r>
           </w:p>
         </w:tc>
@@ -8687,23 +8697,1164 @@
           <w:rFonts w:eastAsia="Calibri"/>
         </w:rPr>
       </w:pPr>
-      <w:bookmarkStart w:id="88" w:name="_Toc11157596"/>
-      <w:bookmarkStart w:id="89" w:name="_Toc14418695"/>
-      <w:bookmarkStart w:id="90" w:name="_Toc14419767"/>
-      <w:bookmarkStart w:id="91" w:name="_Toc14687781"/>
-      <w:bookmarkStart w:id="92" w:name="_Toc14781644"/>
-      <w:bookmarkStart w:id="93" w:name="_Toc15305722"/>
-      <w:bookmarkStart w:id="94" w:name="_Toc20229976"/>
-      <w:bookmarkStart w:id="95" w:name="_Toc20229996"/>
-      <w:bookmarkStart w:id="96" w:name="_Toc31981430"/>
-      <w:bookmarkStart w:id="97" w:name="_Toc31981575"/>
-      <w:bookmarkStart w:id="98" w:name="_Toc32215180"/>
-      <w:bookmarkStart w:id="99" w:name="_Toc32215836"/>
-      <w:bookmarkStart w:id="100" w:name="_Toc32215905"/>
-      <w:bookmarkStart w:id="101" w:name="_Toc32419420"/>
-      <w:bookmarkStart w:id="102" w:name="_Toc158815473"/>
-      <w:bookmarkStart w:id="103" w:name="_Toc158815738"/>
-      <w:bookmarkStart w:id="104" w:name="_Toc158965989"/>
+      <w:bookmarkStart w:id="93" w:name="_Toc11157596"/>
+      <w:bookmarkStart w:id="94" w:name="_Toc14418695"/>
+      <w:bookmarkStart w:id="95" w:name="_Toc14419767"/>
+      <w:bookmarkStart w:id="96" w:name="_Toc14687781"/>
+      <w:bookmarkStart w:id="97" w:name="_Toc14781644"/>
+      <w:bookmarkStart w:id="98" w:name="_Toc15305722"/>
+      <w:bookmarkStart w:id="99" w:name="_Toc20229976"/>
+      <w:bookmarkStart w:id="100" w:name="_Toc20229996"/>
+      <w:bookmarkStart w:id="101" w:name="_Toc31981430"/>
+      <w:bookmarkStart w:id="102" w:name="_Toc31981575"/>
+      <w:bookmarkStart w:id="103" w:name="_Toc32215180"/>
+      <w:bookmarkStart w:id="104" w:name="_Toc32215836"/>
+      <w:bookmarkStart w:id="105" w:name="_Toc32215905"/>
+      <w:bookmarkStart w:id="106" w:name="_Toc32419420"/>
+      <w:bookmarkStart w:id="107" w:name="_Toc158815473"/>
+      <w:bookmarkStart w:id="108" w:name="_Toc158815738"/>
+      <w:bookmarkStart w:id="109" w:name="_Toc158965989"/>
+      <w:bookmarkStart w:id="110" w:name="_Toc11157601"/>
+      <w:bookmarkStart w:id="111" w:name="_Toc14418700"/>
+      <w:bookmarkStart w:id="112" w:name="_Toc14419772"/>
+      <w:bookmarkStart w:id="113" w:name="_Toc14687786"/>
+      <w:bookmarkStart w:id="114" w:name="_Toc14781649"/>
+      <w:bookmarkStart w:id="115" w:name="_Toc15305727"/>
+      <w:bookmarkStart w:id="116" w:name="_Toc20229981"/>
+      <w:bookmarkStart w:id="117" w:name="_Toc20230001"/>
+      <w:bookmarkStart w:id="118" w:name="_Toc31981434"/>
+      <w:bookmarkStart w:id="119" w:name="_Toc31981579"/>
+      <w:bookmarkStart w:id="120" w:name="_Toc32215184"/>
+      <w:bookmarkStart w:id="121" w:name="_Toc32215840"/>
+      <w:bookmarkStart w:id="122" w:name="_Toc32215909"/>
+      <w:bookmarkStart w:id="123" w:name="_Toc32419419"/>
+      <w:bookmarkStart w:id="124" w:name="_Toc158815472"/>
+      <w:bookmarkStart w:id="125" w:name="_Toc158815737"/>
+      <w:bookmarkStart w:id="126" w:name="_Toc158965993"/>
+      <w:bookmarkStart w:id="127" w:name="_Toc158983592"/>
+      <w:r>
+        <w:rPr>
+          <w:rFonts w:eastAsia="Calibri"/>
+        </w:rPr>
+        <w:lastRenderedPageBreak/>
+        <w:t>CAST Findings for PCI DSS – Requirement 6</w:t>
+      </w:r>
+      <w:bookmarkEnd w:id="110"/>
+      <w:bookmarkEnd w:id="111"/>
+      <w:bookmarkEnd w:id="112"/>
+      <w:bookmarkEnd w:id="113"/>
+      <w:bookmarkEnd w:id="114"/>
+      <w:bookmarkEnd w:id="115"/>
+      <w:bookmarkEnd w:id="116"/>
+      <w:bookmarkEnd w:id="117"/>
+      <w:bookmarkEnd w:id="118"/>
+      <w:bookmarkEnd w:id="119"/>
+      <w:bookmarkEnd w:id="120"/>
+      <w:bookmarkEnd w:id="121"/>
+      <w:bookmarkEnd w:id="122"/>
+      <w:bookmarkEnd w:id="123"/>
+      <w:bookmarkEnd w:id="124"/>
+      <w:bookmarkEnd w:id="125"/>
+      <w:bookmarkEnd w:id="126"/>
+      <w:bookmarkEnd w:id="127"/>
+    </w:p>
+    <w:p>
+      <w:pPr>
+        <w:pStyle w:val="BodyContent"/>
+        <w:ind w:right="657"/>
+        <w:rPr>
+          <w:rFonts w:ascii="Verdana" w:hAnsi="Verdana" w:cstheme="minorHAnsi"/>
+          <w:sz w:val="18"/>
+          <w:szCs w:val="18"/>
+        </w:rPr>
+      </w:pPr>
+    </w:p>
+    <w:p>
+      <w:pPr>
+        <w:pStyle w:val="BodyContent"/>
+        <w:ind w:right="657"/>
+        <w:rPr>
+          <w:rFonts w:ascii="Verdana" w:hAnsi="Verdana" w:cstheme="minorHAnsi"/>
+          <w:sz w:val="18"/>
+          <w:szCs w:val="18"/>
+        </w:rPr>
+      </w:pPr>
+      <w:r>
+        <w:rPr>
+          <w:rFonts w:ascii="Verdana" w:hAnsi="Verdana" w:cstheme="minorHAnsi"/>
+          <w:sz w:val="18"/>
+          <w:szCs w:val="18"/>
+        </w:rPr>
+        <w:t xml:space="preserve">List of </w:t>
+      </w:r>
+      <w:r>
+        <w:rPr>
+          <w:rFonts w:ascii="Verdana" w:hAnsi="Verdana" w:cstheme="minorHAnsi"/>
+          <w:sz w:val="18"/>
+          <w:szCs w:val="18"/>
+        </w:rPr>
+        <w:t>CAST vulnerabilities for</w:t>
+      </w:r>
+      <w:r>
+        <w:rPr>
+          <w:rFonts w:ascii="Verdana" w:hAnsi="Verdana" w:cstheme="minorHAnsi"/>
+          <w:sz w:val="18"/>
+          <w:szCs w:val="18"/>
+        </w:rPr>
+        <w:t xml:space="preserve"> PCI DSS Requirement 6</w:t>
+      </w:r>
+      <w:r>
+        <w:rPr>
+          <w:rFonts w:ascii="Verdana" w:hAnsi="Verdana" w:cstheme="minorHAnsi"/>
+          <w:sz w:val="18"/>
+          <w:szCs w:val="18"/>
+        </w:rPr>
+        <w:t>.</w:t>
+      </w:r>
+    </w:p>
+    <w:tbl>
+      <w:tblPr>
+        <w:tblStyle w:val="GridTable1Light-Accent1"/>
+        <w:tblW w:w="9265" w:type="dxa"/>
+        <w:tblLayout w:type="fixed"/>
+        <w:tblLook w:val="04A0" w:firstRow="1" w:lastRow="0" w:firstColumn="1" w:lastColumn="0" w:noHBand="0" w:noVBand="1"/>
+        <w:tblDescription w:val="TABLE;QUALITY_TAGS_RULES_EVOLUTION;STD=PCI-DSS4-Requirement-6"/>
+      </w:tblPr>
+      <w:tblGrid>
+        <w:gridCol w:w="4945"/>
+        <w:gridCol w:w="1440"/>
+        <w:gridCol w:w="1530"/>
+        <w:gridCol w:w="1350"/>
+      </w:tblGrid>
+      <w:tr>
+        <w:trPr>
+          <w:cnfStyle w:val="100000000000" w:firstRow="1" w:lastRow="0" w:firstColumn="0" w:lastColumn="0" w:oddVBand="0" w:evenVBand="0" w:oddHBand="0" w:evenHBand="0" w:firstRowFirstColumn="0" w:firstRowLastColumn="0" w:lastRowFirstColumn="0" w:lastRowLastColumn="0"/>
+          <w:cantSplit/>
+          <w:trHeight w:val="585"/>
+          <w:tblHeader/>
+        </w:trPr>
+        <w:tc>
+          <w:tcPr>
+            <w:cnfStyle w:val="001000000000" w:firstRow="0" w:lastRow="0" w:firstColumn="1" w:lastColumn="0" w:oddVBand="0" w:evenVBand="0" w:oddHBand="0" w:evenHBand="0" w:firstRowFirstColumn="0" w:firstRowLastColumn="0" w:lastRowFirstColumn="0" w:lastRowLastColumn="0"/>
+            <w:tcW w:w="4945" w:type="dxa"/>
+            <w:shd w:val="clear" w:color="auto" w:fill="DBE5F1" w:themeFill="accent1" w:themeFillTint="33"/>
+            <w:vAlign w:val="center"/>
+          </w:tcPr>
+          <w:p>
+            <w:pPr>
+              <w:ind w:left="330" w:right="657"/>
+              <w:jc w:val="left"/>
+              <w:rPr>
+                <w:rFonts w:cs="Open Sans"/>
+                <w:sz w:val="16"/>
+                <w:szCs w:val="18"/>
+              </w:rPr>
+            </w:pPr>
+            <w:r>
+              <w:rPr>
+                <w:rFonts w:cs="Open Sans"/>
+                <w:sz w:val="16"/>
+                <w:szCs w:val="18"/>
+              </w:rPr>
+              <w:t>Rules</w:t>
+            </w:r>
+          </w:p>
+        </w:tc>
+        <w:tc>
+          <w:tcPr>
+            <w:tcW w:w="1440" w:type="dxa"/>
+            <w:shd w:val="clear" w:color="auto" w:fill="DBE5F1" w:themeFill="accent1" w:themeFillTint="33"/>
+            <w:vAlign w:val="center"/>
+          </w:tcPr>
+          <w:p>
+            <w:pPr>
+              <w:ind w:left="72"/>
+              <w:jc w:val="center"/>
+              <w:cnfStyle w:val="100000000000" w:firstRow="1" w:lastRow="0" w:firstColumn="0" w:lastColumn="0" w:oddVBand="0" w:evenVBand="0" w:oddHBand="0" w:evenHBand="0" w:firstRowFirstColumn="0" w:firstRowLastColumn="0" w:lastRowFirstColumn="0" w:lastRowLastColumn="0"/>
+              <w:rPr>
+                <w:rFonts w:cs="Open Sans"/>
+                <w:b w:val="0"/>
+                <w:sz w:val="16"/>
+                <w:szCs w:val="18"/>
+              </w:rPr>
+            </w:pPr>
+            <w:r>
+              <w:rPr>
+                <w:rFonts w:cs="Open Sans"/>
+                <w:b w:val="0"/>
+                <w:sz w:val="16"/>
+                <w:szCs w:val="18"/>
+              </w:rPr>
+              <w:t xml:space="preserve">Total </w:t>
+            </w:r>
+          </w:p>
+        </w:tc>
+        <w:tc>
+          <w:tcPr>
+            <w:tcW w:w="1530" w:type="dxa"/>
+            <w:shd w:val="clear" w:color="auto" w:fill="DBE5F1" w:themeFill="accent1" w:themeFillTint="33"/>
+            <w:vAlign w:val="center"/>
+          </w:tcPr>
+          <w:p>
+            <w:pPr>
+              <w:ind w:left="66" w:right="72"/>
+              <w:jc w:val="center"/>
+              <w:cnfStyle w:val="100000000000" w:firstRow="1" w:lastRow="0" w:firstColumn="0" w:lastColumn="0" w:oddVBand="0" w:evenVBand="0" w:oddHBand="0" w:evenHBand="0" w:firstRowFirstColumn="0" w:firstRowLastColumn="0" w:lastRowFirstColumn="0" w:lastRowLastColumn="0"/>
+              <w:rPr>
+                <w:rFonts w:cs="Open Sans"/>
+                <w:b w:val="0"/>
+                <w:sz w:val="16"/>
+                <w:szCs w:val="18"/>
+              </w:rPr>
+            </w:pPr>
+            <w:r>
+              <w:rPr>
+                <w:rFonts w:cs="Open Sans"/>
+                <w:b w:val="0"/>
+                <w:sz w:val="16"/>
+                <w:szCs w:val="18"/>
+              </w:rPr>
+              <w:t xml:space="preserve">Added </w:t>
+            </w:r>
+          </w:p>
+        </w:tc>
+        <w:tc>
+          <w:tcPr>
+            <w:tcW w:w="1350" w:type="dxa"/>
+            <w:shd w:val="clear" w:color="auto" w:fill="DBE5F1" w:themeFill="accent1" w:themeFillTint="33"/>
+            <w:vAlign w:val="center"/>
+          </w:tcPr>
+          <w:p>
+            <w:pPr>
+              <w:ind w:left="-18" w:right="-18"/>
+              <w:jc w:val="center"/>
+              <w:cnfStyle w:val="100000000000" w:firstRow="1" w:lastRow="0" w:firstColumn="0" w:lastColumn="0" w:oddVBand="0" w:evenVBand="0" w:oddHBand="0" w:evenHBand="0" w:firstRowFirstColumn="0" w:firstRowLastColumn="0" w:lastRowFirstColumn="0" w:lastRowLastColumn="0"/>
+              <w:rPr>
+                <w:rFonts w:cs="Open Sans"/>
+                <w:b w:val="0"/>
+                <w:sz w:val="16"/>
+                <w:szCs w:val="18"/>
+              </w:rPr>
+            </w:pPr>
+            <w:r>
+              <w:rPr>
+                <w:rFonts w:cs="Open Sans"/>
+                <w:b w:val="0"/>
+                <w:sz w:val="16"/>
+                <w:szCs w:val="18"/>
+              </w:rPr>
+              <w:t xml:space="preserve">Removed </w:t>
+            </w:r>
+          </w:p>
+        </w:tc>
+      </w:tr>
+      <w:tr>
+        <w:trPr>
+          <w:cantSplit/>
+          <w:trHeight w:val="360"/>
+        </w:trPr>
+        <w:tc>
+          <w:tcPr>
+            <w:cnfStyle w:val="001000000000" w:firstRow="0" w:lastRow="0" w:firstColumn="1" w:lastColumn="0" w:oddVBand="0" w:evenVBand="0" w:oddHBand="0" w:evenHBand="0" w:firstRowFirstColumn="0" w:firstRowLastColumn="0" w:lastRowFirstColumn="0" w:lastRowLastColumn="0"/>
+            <w:tcW w:w="4945" w:type="dxa"/>
+          </w:tcPr>
+          <w:p>
+            <w:pPr>
+              <w:ind w:right="657"/>
+              <w:jc w:val="left"/>
+              <w:rPr>
+                <w:rFonts w:cs="Open Sans"/>
+                <w:b w:val="0"/>
+                <w:sz w:val="16"/>
+                <w:szCs w:val="18"/>
+              </w:rPr>
+            </w:pPr>
+            <w:r>
+              <w:rPr>
+                <w:rFonts w:cs="Open Sans"/>
+                <w:b w:val="0"/>
+                <w:sz w:val="16"/>
+                <w:szCs w:val="18"/>
+              </w:rPr>
+              <w:t>Rule 1</w:t>
+            </w:r>
+          </w:p>
+        </w:tc>
+        <w:tc>
+          <w:tcPr>
+            <w:tcW w:w="1440" w:type="dxa"/>
+          </w:tcPr>
+          <w:p>
+            <w:pPr>
+              <w:ind w:left="0"/>
+              <w:jc w:val="center"/>
+              <w:cnfStyle w:val="000000000000" w:firstRow="0" w:lastRow="0" w:firstColumn="0" w:lastColumn="0" w:oddVBand="0" w:evenVBand="0" w:oddHBand="0" w:evenHBand="0" w:firstRowFirstColumn="0" w:firstRowLastColumn="0" w:lastRowFirstColumn="0" w:lastRowLastColumn="0"/>
+              <w:rPr>
+                <w:rFonts w:cs="Open Sans"/>
+                <w:sz w:val="16"/>
+                <w:szCs w:val="18"/>
+              </w:rPr>
+            </w:pPr>
+            <w:r>
+              <w:rPr>
+                <w:rFonts w:cs="Open Sans"/>
+                <w:sz w:val="16"/>
+                <w:szCs w:val="18"/>
+              </w:rPr>
+              <w:t>0</w:t>
+            </w:r>
+          </w:p>
+        </w:tc>
+        <w:tc>
+          <w:tcPr>
+            <w:tcW w:w="1530" w:type="dxa"/>
+          </w:tcPr>
+          <w:p>
+            <w:pPr>
+              <w:ind w:left="66" w:right="72" w:hanging="6"/>
+              <w:jc w:val="center"/>
+              <w:cnfStyle w:val="000000000000" w:firstRow="0" w:lastRow="0" w:firstColumn="0" w:lastColumn="0" w:oddVBand="0" w:evenVBand="0" w:oddHBand="0" w:evenHBand="0" w:firstRowFirstColumn="0" w:firstRowLastColumn="0" w:lastRowFirstColumn="0" w:lastRowLastColumn="0"/>
+              <w:rPr>
+                <w:rFonts w:cs="Open Sans"/>
+                <w:sz w:val="16"/>
+                <w:szCs w:val="18"/>
+              </w:rPr>
+            </w:pPr>
+            <w:r>
+              <w:rPr>
+                <w:rFonts w:cs="Open Sans"/>
+                <w:sz w:val="16"/>
+                <w:szCs w:val="18"/>
+              </w:rPr>
+              <w:t>0</w:t>
+            </w:r>
+          </w:p>
+        </w:tc>
+        <w:tc>
+          <w:tcPr>
+            <w:tcW w:w="1350" w:type="dxa"/>
+          </w:tcPr>
+          <w:p>
+            <w:pPr>
+              <w:ind w:left="0"/>
+              <w:jc w:val="center"/>
+              <w:cnfStyle w:val="000000000000" w:firstRow="0" w:lastRow="0" w:firstColumn="0" w:lastColumn="0" w:oddVBand="0" w:evenVBand="0" w:oddHBand="0" w:evenHBand="0" w:firstRowFirstColumn="0" w:firstRowLastColumn="0" w:lastRowFirstColumn="0" w:lastRowLastColumn="0"/>
+              <w:rPr>
+                <w:rFonts w:cs="Open Sans"/>
+                <w:sz w:val="16"/>
+                <w:szCs w:val="18"/>
+              </w:rPr>
+            </w:pPr>
+            <w:r>
+              <w:rPr>
+                <w:rFonts w:cs="Open Sans"/>
+                <w:sz w:val="16"/>
+                <w:szCs w:val="18"/>
+              </w:rPr>
+              <w:t>0</w:t>
+            </w:r>
+          </w:p>
+        </w:tc>
+      </w:tr>
+      <w:tr>
+        <w:trPr>
+          <w:cantSplit/>
+          <w:trHeight w:val="360"/>
+        </w:trPr>
+        <w:tc>
+          <w:tcPr>
+            <w:cnfStyle w:val="001000000000" w:firstRow="0" w:lastRow="0" w:firstColumn="1" w:lastColumn="0" w:oddVBand="0" w:evenVBand="0" w:oddHBand="0" w:evenHBand="0" w:firstRowFirstColumn="0" w:firstRowLastColumn="0" w:lastRowFirstColumn="0" w:lastRowLastColumn="0"/>
+            <w:tcW w:w="4945" w:type="dxa"/>
+          </w:tcPr>
+          <w:p>
+            <w:pPr>
+              <w:ind w:right="657"/>
+              <w:jc w:val="left"/>
+              <w:rPr>
+                <w:rFonts w:cs="Open Sans"/>
+                <w:b w:val="0"/>
+                <w:sz w:val="16"/>
+                <w:szCs w:val="18"/>
+              </w:rPr>
+            </w:pPr>
+            <w:r>
+              <w:rPr>
+                <w:rFonts w:cs="Open Sans"/>
+                <w:b w:val="0"/>
+                <w:sz w:val="16"/>
+                <w:szCs w:val="18"/>
+              </w:rPr>
+              <w:t>Rule 2</w:t>
+            </w:r>
+          </w:p>
+        </w:tc>
+        <w:tc>
+          <w:tcPr>
+            <w:tcW w:w="1440" w:type="dxa"/>
+          </w:tcPr>
+          <w:p>
+            <w:pPr>
+              <w:ind w:left="0"/>
+              <w:jc w:val="center"/>
+              <w:cnfStyle w:val="000000000000" w:firstRow="0" w:lastRow="0" w:firstColumn="0" w:lastColumn="0" w:oddVBand="0" w:evenVBand="0" w:oddHBand="0" w:evenHBand="0" w:firstRowFirstColumn="0" w:firstRowLastColumn="0" w:lastRowFirstColumn="0" w:lastRowLastColumn="0"/>
+              <w:rPr>
+                <w:rFonts w:cs="Open Sans"/>
+                <w:sz w:val="16"/>
+                <w:szCs w:val="18"/>
+              </w:rPr>
+            </w:pPr>
+            <w:r>
+              <w:rPr>
+                <w:rFonts w:cs="Open Sans"/>
+                <w:sz w:val="16"/>
+                <w:szCs w:val="18"/>
+              </w:rPr>
+              <w:t>0</w:t>
+            </w:r>
+          </w:p>
+        </w:tc>
+        <w:tc>
+          <w:tcPr>
+            <w:tcW w:w="1530" w:type="dxa"/>
+          </w:tcPr>
+          <w:p>
+            <w:pPr>
+              <w:ind w:left="66" w:right="72" w:hanging="6"/>
+              <w:jc w:val="center"/>
+              <w:cnfStyle w:val="000000000000" w:firstRow="0" w:lastRow="0" w:firstColumn="0" w:lastColumn="0" w:oddVBand="0" w:evenVBand="0" w:oddHBand="0" w:evenHBand="0" w:firstRowFirstColumn="0" w:firstRowLastColumn="0" w:lastRowFirstColumn="0" w:lastRowLastColumn="0"/>
+              <w:rPr>
+                <w:rFonts w:cs="Open Sans"/>
+                <w:sz w:val="16"/>
+                <w:szCs w:val="18"/>
+              </w:rPr>
+            </w:pPr>
+            <w:r>
+              <w:rPr>
+                <w:rFonts w:cs="Open Sans"/>
+                <w:sz w:val="16"/>
+                <w:szCs w:val="18"/>
+              </w:rPr>
+              <w:t>0</w:t>
+            </w:r>
+          </w:p>
+        </w:tc>
+        <w:tc>
+          <w:tcPr>
+            <w:tcW w:w="1350" w:type="dxa"/>
+          </w:tcPr>
+          <w:p>
+            <w:pPr>
+              <w:ind w:left="0"/>
+              <w:jc w:val="center"/>
+              <w:cnfStyle w:val="000000000000" w:firstRow="0" w:lastRow="0" w:firstColumn="0" w:lastColumn="0" w:oddVBand="0" w:evenVBand="0" w:oddHBand="0" w:evenHBand="0" w:firstRowFirstColumn="0" w:firstRowLastColumn="0" w:lastRowFirstColumn="0" w:lastRowLastColumn="0"/>
+              <w:rPr>
+                <w:rFonts w:cs="Open Sans"/>
+                <w:sz w:val="16"/>
+                <w:szCs w:val="18"/>
+              </w:rPr>
+            </w:pPr>
+            <w:r>
+              <w:rPr>
+                <w:rFonts w:cs="Open Sans"/>
+                <w:sz w:val="16"/>
+                <w:szCs w:val="18"/>
+              </w:rPr>
+              <w:t>0</w:t>
+            </w:r>
+          </w:p>
+        </w:tc>
+      </w:tr>
+      <w:tr>
+        <w:trPr>
+          <w:cantSplit/>
+          <w:trHeight w:val="360"/>
+        </w:trPr>
+        <w:tc>
+          <w:tcPr>
+            <w:cnfStyle w:val="001000000000" w:firstRow="0" w:lastRow="0" w:firstColumn="1" w:lastColumn="0" w:oddVBand="0" w:evenVBand="0" w:oddHBand="0" w:evenHBand="0" w:firstRowFirstColumn="0" w:firstRowLastColumn="0" w:lastRowFirstColumn="0" w:lastRowLastColumn="0"/>
+            <w:tcW w:w="4945" w:type="dxa"/>
+          </w:tcPr>
+          <w:p>
+            <w:pPr>
+              <w:ind w:right="657"/>
+              <w:jc w:val="left"/>
+              <w:rPr>
+                <w:rFonts w:cs="Open Sans"/>
+                <w:b w:val="0"/>
+                <w:sz w:val="16"/>
+                <w:szCs w:val="18"/>
+              </w:rPr>
+            </w:pPr>
+            <w:r>
+              <w:rPr>
+                <w:rFonts w:cs="Open Sans"/>
+                <w:b w:val="0"/>
+                <w:sz w:val="16"/>
+                <w:szCs w:val="18"/>
+              </w:rPr>
+              <w:t>Rule 3</w:t>
+            </w:r>
+          </w:p>
+        </w:tc>
+        <w:tc>
+          <w:tcPr>
+            <w:tcW w:w="1440" w:type="dxa"/>
+          </w:tcPr>
+          <w:p>
+            <w:pPr>
+              <w:ind w:left="0"/>
+              <w:jc w:val="center"/>
+              <w:cnfStyle w:val="000000000000" w:firstRow="0" w:lastRow="0" w:firstColumn="0" w:lastColumn="0" w:oddVBand="0" w:evenVBand="0" w:oddHBand="0" w:evenHBand="0" w:firstRowFirstColumn="0" w:firstRowLastColumn="0" w:lastRowFirstColumn="0" w:lastRowLastColumn="0"/>
+              <w:rPr>
+                <w:rFonts w:cs="Open Sans"/>
+                <w:sz w:val="16"/>
+                <w:szCs w:val="18"/>
+              </w:rPr>
+            </w:pPr>
+            <w:r>
+              <w:rPr>
+                <w:rFonts w:cs="Open Sans"/>
+                <w:sz w:val="16"/>
+                <w:szCs w:val="18"/>
+              </w:rPr>
+              <w:t>0</w:t>
+            </w:r>
+          </w:p>
+        </w:tc>
+        <w:tc>
+          <w:tcPr>
+            <w:tcW w:w="1530" w:type="dxa"/>
+          </w:tcPr>
+          <w:p>
+            <w:pPr>
+              <w:ind w:left="66" w:right="72" w:hanging="6"/>
+              <w:jc w:val="center"/>
+              <w:cnfStyle w:val="000000000000" w:firstRow="0" w:lastRow="0" w:firstColumn="0" w:lastColumn="0" w:oddVBand="0" w:evenVBand="0" w:oddHBand="0" w:evenHBand="0" w:firstRowFirstColumn="0" w:firstRowLastColumn="0" w:lastRowFirstColumn="0" w:lastRowLastColumn="0"/>
+              <w:rPr>
+                <w:rFonts w:cs="Open Sans"/>
+                <w:sz w:val="16"/>
+                <w:szCs w:val="18"/>
+              </w:rPr>
+            </w:pPr>
+            <w:r>
+              <w:rPr>
+                <w:rFonts w:cs="Open Sans"/>
+                <w:sz w:val="16"/>
+                <w:szCs w:val="18"/>
+              </w:rPr>
+              <w:t>0</w:t>
+            </w:r>
+          </w:p>
+        </w:tc>
+        <w:tc>
+          <w:tcPr>
+            <w:tcW w:w="1350" w:type="dxa"/>
+          </w:tcPr>
+          <w:p>
+            <w:pPr>
+              <w:ind w:left="0"/>
+              <w:jc w:val="center"/>
+              <w:cnfStyle w:val="000000000000" w:firstRow="0" w:lastRow="0" w:firstColumn="0" w:lastColumn="0" w:oddVBand="0" w:evenVBand="0" w:oddHBand="0" w:evenHBand="0" w:firstRowFirstColumn="0" w:firstRowLastColumn="0" w:lastRowFirstColumn="0" w:lastRowLastColumn="0"/>
+              <w:rPr>
+                <w:rFonts w:cs="Open Sans"/>
+                <w:sz w:val="16"/>
+                <w:szCs w:val="18"/>
+              </w:rPr>
+            </w:pPr>
+            <w:r>
+              <w:rPr>
+                <w:rFonts w:cs="Open Sans"/>
+                <w:sz w:val="16"/>
+                <w:szCs w:val="18"/>
+              </w:rPr>
+              <w:t>0</w:t>
+            </w:r>
+          </w:p>
+        </w:tc>
+      </w:tr>
+      <w:tr>
+        <w:trPr>
+          <w:cantSplit/>
+          <w:trHeight w:val="360"/>
+        </w:trPr>
+        <w:tc>
+          <w:tcPr>
+            <w:cnfStyle w:val="001000000000" w:firstRow="0" w:lastRow="0" w:firstColumn="1" w:lastColumn="0" w:oddVBand="0" w:evenVBand="0" w:oddHBand="0" w:evenHBand="0" w:firstRowFirstColumn="0" w:firstRowLastColumn="0" w:lastRowFirstColumn="0" w:lastRowLastColumn="0"/>
+            <w:tcW w:w="4945" w:type="dxa"/>
+          </w:tcPr>
+          <w:p>
+            <w:pPr>
+              <w:ind w:right="657"/>
+              <w:jc w:val="left"/>
+              <w:rPr>
+                <w:rFonts w:cs="Open Sans"/>
+                <w:b w:val="0"/>
+                <w:sz w:val="16"/>
+                <w:szCs w:val="18"/>
+              </w:rPr>
+            </w:pPr>
+            <w:r>
+              <w:rPr>
+                <w:rFonts w:cs="Open Sans"/>
+                <w:b w:val="0"/>
+                <w:sz w:val="16"/>
+                <w:szCs w:val="18"/>
+              </w:rPr>
+              <w:t>Rule 4</w:t>
+            </w:r>
+          </w:p>
+        </w:tc>
+        <w:tc>
+          <w:tcPr>
+            <w:tcW w:w="1440" w:type="dxa"/>
+          </w:tcPr>
+          <w:p>
+            <w:pPr>
+              <w:ind w:left="0"/>
+              <w:jc w:val="center"/>
+              <w:cnfStyle w:val="000000000000" w:firstRow="0" w:lastRow="0" w:firstColumn="0" w:lastColumn="0" w:oddVBand="0" w:evenVBand="0" w:oddHBand="0" w:evenHBand="0" w:firstRowFirstColumn="0" w:firstRowLastColumn="0" w:lastRowFirstColumn="0" w:lastRowLastColumn="0"/>
+              <w:rPr>
+                <w:rFonts w:cs="Open Sans"/>
+                <w:sz w:val="16"/>
+                <w:szCs w:val="18"/>
+              </w:rPr>
+            </w:pPr>
+            <w:r>
+              <w:rPr>
+                <w:rFonts w:cs="Open Sans"/>
+                <w:sz w:val="16"/>
+                <w:szCs w:val="18"/>
+              </w:rPr>
+              <w:t>0</w:t>
+            </w:r>
+          </w:p>
+        </w:tc>
+        <w:tc>
+          <w:tcPr>
+            <w:tcW w:w="1530" w:type="dxa"/>
+          </w:tcPr>
+          <w:p>
+            <w:pPr>
+              <w:ind w:left="66" w:right="72" w:hanging="6"/>
+              <w:jc w:val="center"/>
+              <w:cnfStyle w:val="000000000000" w:firstRow="0" w:lastRow="0" w:firstColumn="0" w:lastColumn="0" w:oddVBand="0" w:evenVBand="0" w:oddHBand="0" w:evenHBand="0" w:firstRowFirstColumn="0" w:firstRowLastColumn="0" w:lastRowFirstColumn="0" w:lastRowLastColumn="0"/>
+              <w:rPr>
+                <w:rFonts w:cs="Open Sans"/>
+                <w:sz w:val="16"/>
+                <w:szCs w:val="18"/>
+              </w:rPr>
+            </w:pPr>
+            <w:r>
+              <w:rPr>
+                <w:rFonts w:cs="Open Sans"/>
+                <w:sz w:val="16"/>
+                <w:szCs w:val="18"/>
+              </w:rPr>
+              <w:t>0</w:t>
+            </w:r>
+          </w:p>
+        </w:tc>
+        <w:tc>
+          <w:tcPr>
+            <w:tcW w:w="1350" w:type="dxa"/>
+          </w:tcPr>
+          <w:p>
+            <w:pPr>
+              <w:ind w:left="0"/>
+              <w:jc w:val="center"/>
+              <w:cnfStyle w:val="000000000000" w:firstRow="0" w:lastRow="0" w:firstColumn="0" w:lastColumn="0" w:oddVBand="0" w:evenVBand="0" w:oddHBand="0" w:evenHBand="0" w:firstRowFirstColumn="0" w:firstRowLastColumn="0" w:lastRowFirstColumn="0" w:lastRowLastColumn="0"/>
+              <w:rPr>
+                <w:rFonts w:cs="Open Sans"/>
+                <w:sz w:val="16"/>
+                <w:szCs w:val="18"/>
+              </w:rPr>
+            </w:pPr>
+            <w:r>
+              <w:rPr>
+                <w:rFonts w:cs="Open Sans"/>
+                <w:sz w:val="16"/>
+                <w:szCs w:val="18"/>
+              </w:rPr>
+              <w:t>0</w:t>
+            </w:r>
+          </w:p>
+        </w:tc>
+      </w:tr>
+      <w:tr>
+        <w:trPr>
+          <w:cantSplit/>
+          <w:trHeight w:val="360"/>
+        </w:trPr>
+        <w:tc>
+          <w:tcPr>
+            <w:cnfStyle w:val="001000000000" w:firstRow="0" w:lastRow="0" w:firstColumn="1" w:lastColumn="0" w:oddVBand="0" w:evenVBand="0" w:oddHBand="0" w:evenHBand="0" w:firstRowFirstColumn="0" w:firstRowLastColumn="0" w:lastRowFirstColumn="0" w:lastRowLastColumn="0"/>
+            <w:tcW w:w="4945" w:type="dxa"/>
+          </w:tcPr>
+          <w:p>
+            <w:pPr>
+              <w:ind w:right="657"/>
+              <w:jc w:val="left"/>
+              <w:rPr>
+                <w:rFonts w:cs="Open Sans"/>
+                <w:b w:val="0"/>
+                <w:sz w:val="16"/>
+                <w:szCs w:val="18"/>
+              </w:rPr>
+            </w:pPr>
+            <w:r>
+              <w:rPr>
+                <w:rFonts w:cs="Open Sans"/>
+                <w:b w:val="0"/>
+                <w:sz w:val="16"/>
+                <w:szCs w:val="18"/>
+              </w:rPr>
+              <w:t>Rule 5</w:t>
+            </w:r>
+          </w:p>
+        </w:tc>
+        <w:tc>
+          <w:tcPr>
+            <w:tcW w:w="1440" w:type="dxa"/>
+          </w:tcPr>
+          <w:p>
+            <w:pPr>
+              <w:ind w:left="0"/>
+              <w:jc w:val="center"/>
+              <w:cnfStyle w:val="000000000000" w:firstRow="0" w:lastRow="0" w:firstColumn="0" w:lastColumn="0" w:oddVBand="0" w:evenVBand="0" w:oddHBand="0" w:evenHBand="0" w:firstRowFirstColumn="0" w:firstRowLastColumn="0" w:lastRowFirstColumn="0" w:lastRowLastColumn="0"/>
+              <w:rPr>
+                <w:rFonts w:cs="Open Sans"/>
+                <w:sz w:val="16"/>
+                <w:szCs w:val="18"/>
+              </w:rPr>
+            </w:pPr>
+            <w:r>
+              <w:rPr>
+                <w:rFonts w:cs="Open Sans"/>
+                <w:sz w:val="16"/>
+                <w:szCs w:val="18"/>
+              </w:rPr>
+              <w:t>0</w:t>
+            </w:r>
+          </w:p>
+        </w:tc>
+        <w:tc>
+          <w:tcPr>
+            <w:tcW w:w="1530" w:type="dxa"/>
+          </w:tcPr>
+          <w:p>
+            <w:pPr>
+              <w:ind w:left="66" w:right="72" w:hanging="6"/>
+              <w:jc w:val="center"/>
+              <w:cnfStyle w:val="000000000000" w:firstRow="0" w:lastRow="0" w:firstColumn="0" w:lastColumn="0" w:oddVBand="0" w:evenVBand="0" w:oddHBand="0" w:evenHBand="0" w:firstRowFirstColumn="0" w:firstRowLastColumn="0" w:lastRowFirstColumn="0" w:lastRowLastColumn="0"/>
+              <w:rPr>
+                <w:rFonts w:cs="Open Sans"/>
+                <w:sz w:val="16"/>
+                <w:szCs w:val="18"/>
+              </w:rPr>
+            </w:pPr>
+            <w:r>
+              <w:rPr>
+                <w:rFonts w:cs="Open Sans"/>
+                <w:sz w:val="16"/>
+                <w:szCs w:val="18"/>
+              </w:rPr>
+              <w:t>0</w:t>
+            </w:r>
+          </w:p>
+        </w:tc>
+        <w:tc>
+          <w:tcPr>
+            <w:tcW w:w="1350" w:type="dxa"/>
+          </w:tcPr>
+          <w:p>
+            <w:pPr>
+              <w:ind w:left="0"/>
+              <w:jc w:val="center"/>
+              <w:cnfStyle w:val="000000000000" w:firstRow="0" w:lastRow="0" w:firstColumn="0" w:lastColumn="0" w:oddVBand="0" w:evenVBand="0" w:oddHBand="0" w:evenHBand="0" w:firstRowFirstColumn="0" w:firstRowLastColumn="0" w:lastRowFirstColumn="0" w:lastRowLastColumn="0"/>
+              <w:rPr>
+                <w:rFonts w:cs="Open Sans"/>
+                <w:sz w:val="16"/>
+                <w:szCs w:val="18"/>
+              </w:rPr>
+            </w:pPr>
+            <w:r>
+              <w:rPr>
+                <w:rFonts w:cs="Open Sans"/>
+                <w:sz w:val="16"/>
+                <w:szCs w:val="18"/>
+              </w:rPr>
+              <w:t>0</w:t>
+            </w:r>
+          </w:p>
+        </w:tc>
+      </w:tr>
+      <w:tr>
+        <w:trPr>
+          <w:cantSplit/>
+          <w:trHeight w:val="360"/>
+        </w:trPr>
+        <w:tc>
+          <w:tcPr>
+            <w:cnfStyle w:val="001000000000" w:firstRow="0" w:lastRow="0" w:firstColumn="1" w:lastColumn="0" w:oddVBand="0" w:evenVBand="0" w:oddHBand="0" w:evenHBand="0" w:firstRowFirstColumn="0" w:firstRowLastColumn="0" w:lastRowFirstColumn="0" w:lastRowLastColumn="0"/>
+            <w:tcW w:w="4945" w:type="dxa"/>
+          </w:tcPr>
+          <w:p>
+            <w:pPr>
+              <w:ind w:right="657"/>
+              <w:jc w:val="left"/>
+              <w:rPr>
+                <w:rFonts w:cs="Open Sans"/>
+                <w:b w:val="0"/>
+                <w:sz w:val="16"/>
+                <w:szCs w:val="18"/>
+              </w:rPr>
+            </w:pPr>
+            <w:r>
+              <w:rPr>
+                <w:rFonts w:cs="Open Sans"/>
+                <w:b w:val="0"/>
+                <w:sz w:val="16"/>
+                <w:szCs w:val="18"/>
+              </w:rPr>
+              <w:t>Rule 6</w:t>
+            </w:r>
+          </w:p>
+        </w:tc>
+        <w:tc>
+          <w:tcPr>
+            <w:tcW w:w="1440" w:type="dxa"/>
+          </w:tcPr>
+          <w:p>
+            <w:pPr>
+              <w:ind w:left="0"/>
+              <w:jc w:val="center"/>
+              <w:cnfStyle w:val="000000000000" w:firstRow="0" w:lastRow="0" w:firstColumn="0" w:lastColumn="0" w:oddVBand="0" w:evenVBand="0" w:oddHBand="0" w:evenHBand="0" w:firstRowFirstColumn="0" w:firstRowLastColumn="0" w:lastRowFirstColumn="0" w:lastRowLastColumn="0"/>
+              <w:rPr>
+                <w:rFonts w:cs="Open Sans"/>
+                <w:sz w:val="16"/>
+                <w:szCs w:val="18"/>
+              </w:rPr>
+            </w:pPr>
+            <w:r>
+              <w:rPr>
+                <w:rFonts w:cs="Open Sans"/>
+                <w:sz w:val="16"/>
+                <w:szCs w:val="18"/>
+              </w:rPr>
+              <w:t>0</w:t>
+            </w:r>
+          </w:p>
+        </w:tc>
+        <w:tc>
+          <w:tcPr>
+            <w:tcW w:w="1530" w:type="dxa"/>
+          </w:tcPr>
+          <w:p>
+            <w:pPr>
+              <w:ind w:left="66" w:right="72" w:hanging="6"/>
+              <w:jc w:val="center"/>
+              <w:cnfStyle w:val="000000000000" w:firstRow="0" w:lastRow="0" w:firstColumn="0" w:lastColumn="0" w:oddVBand="0" w:evenVBand="0" w:oddHBand="0" w:evenHBand="0" w:firstRowFirstColumn="0" w:firstRowLastColumn="0" w:lastRowFirstColumn="0" w:lastRowLastColumn="0"/>
+              <w:rPr>
+                <w:rFonts w:cs="Open Sans"/>
+                <w:sz w:val="16"/>
+                <w:szCs w:val="18"/>
+              </w:rPr>
+            </w:pPr>
+            <w:r>
+              <w:rPr>
+                <w:rFonts w:cs="Open Sans"/>
+                <w:sz w:val="16"/>
+                <w:szCs w:val="18"/>
+              </w:rPr>
+              <w:t>0</w:t>
+            </w:r>
+          </w:p>
+        </w:tc>
+        <w:tc>
+          <w:tcPr>
+            <w:tcW w:w="1350" w:type="dxa"/>
+          </w:tcPr>
+          <w:p>
+            <w:pPr>
+              <w:ind w:left="0"/>
+              <w:jc w:val="center"/>
+              <w:cnfStyle w:val="000000000000" w:firstRow="0" w:lastRow="0" w:firstColumn="0" w:lastColumn="0" w:oddVBand="0" w:evenVBand="0" w:oddHBand="0" w:evenHBand="0" w:firstRowFirstColumn="0" w:firstRowLastColumn="0" w:lastRowFirstColumn="0" w:lastRowLastColumn="0"/>
+              <w:rPr>
+                <w:rFonts w:cs="Open Sans"/>
+                <w:sz w:val="16"/>
+                <w:szCs w:val="18"/>
+              </w:rPr>
+            </w:pPr>
+            <w:r>
+              <w:rPr>
+                <w:rFonts w:cs="Open Sans"/>
+                <w:sz w:val="16"/>
+                <w:szCs w:val="18"/>
+              </w:rPr>
+              <w:t>0</w:t>
+            </w:r>
+          </w:p>
+        </w:tc>
+      </w:tr>
+      <w:tr>
+        <w:trPr>
+          <w:cantSplit/>
+          <w:trHeight w:val="360"/>
+        </w:trPr>
+        <w:tc>
+          <w:tcPr>
+            <w:cnfStyle w:val="001000000000" w:firstRow="0" w:lastRow="0" w:firstColumn="1" w:lastColumn="0" w:oddVBand="0" w:evenVBand="0" w:oddHBand="0" w:evenHBand="0" w:firstRowFirstColumn="0" w:firstRowLastColumn="0" w:lastRowFirstColumn="0" w:lastRowLastColumn="0"/>
+            <w:tcW w:w="4945" w:type="dxa"/>
+          </w:tcPr>
+          <w:p>
+            <w:pPr>
+              <w:ind w:right="657"/>
+              <w:jc w:val="left"/>
+              <w:rPr>
+                <w:rFonts w:cs="Open Sans"/>
+                <w:b w:val="0"/>
+                <w:sz w:val="16"/>
+                <w:szCs w:val="18"/>
+              </w:rPr>
+            </w:pPr>
+            <w:r>
+              <w:rPr>
+                <w:rFonts w:cs="Open Sans"/>
+                <w:b w:val="0"/>
+                <w:sz w:val="16"/>
+                <w:szCs w:val="18"/>
+              </w:rPr>
+              <w:t>Rule 7</w:t>
+            </w:r>
+          </w:p>
+        </w:tc>
+        <w:tc>
+          <w:tcPr>
+            <w:tcW w:w="1440" w:type="dxa"/>
+          </w:tcPr>
+          <w:p>
+            <w:pPr>
+              <w:ind w:left="0"/>
+              <w:jc w:val="center"/>
+              <w:cnfStyle w:val="000000000000" w:firstRow="0" w:lastRow="0" w:firstColumn="0" w:lastColumn="0" w:oddVBand="0" w:evenVBand="0" w:oddHBand="0" w:evenHBand="0" w:firstRowFirstColumn="0" w:firstRowLastColumn="0" w:lastRowFirstColumn="0" w:lastRowLastColumn="0"/>
+              <w:rPr>
+                <w:rFonts w:cs="Open Sans"/>
+                <w:sz w:val="16"/>
+                <w:szCs w:val="18"/>
+              </w:rPr>
+            </w:pPr>
+            <w:r>
+              <w:rPr>
+                <w:rFonts w:cs="Open Sans"/>
+                <w:sz w:val="16"/>
+                <w:szCs w:val="18"/>
+              </w:rPr>
+              <w:t>0</w:t>
+            </w:r>
+          </w:p>
+        </w:tc>
+        <w:tc>
+          <w:tcPr>
+            <w:tcW w:w="1530" w:type="dxa"/>
+          </w:tcPr>
+          <w:p>
+            <w:pPr>
+              <w:ind w:left="66" w:right="72" w:hanging="6"/>
+              <w:jc w:val="center"/>
+              <w:cnfStyle w:val="000000000000" w:firstRow="0" w:lastRow="0" w:firstColumn="0" w:lastColumn="0" w:oddVBand="0" w:evenVBand="0" w:oddHBand="0" w:evenHBand="0" w:firstRowFirstColumn="0" w:firstRowLastColumn="0" w:lastRowFirstColumn="0" w:lastRowLastColumn="0"/>
+              <w:rPr>
+                <w:rFonts w:cs="Open Sans"/>
+                <w:sz w:val="16"/>
+                <w:szCs w:val="18"/>
+              </w:rPr>
+            </w:pPr>
+            <w:r>
+              <w:rPr>
+                <w:rFonts w:cs="Open Sans"/>
+                <w:sz w:val="16"/>
+                <w:szCs w:val="18"/>
+              </w:rPr>
+              <w:t>0</w:t>
+            </w:r>
+          </w:p>
+        </w:tc>
+        <w:tc>
+          <w:tcPr>
+            <w:tcW w:w="1350" w:type="dxa"/>
+          </w:tcPr>
+          <w:p>
+            <w:pPr>
+              <w:ind w:left="0"/>
+              <w:jc w:val="center"/>
+              <w:cnfStyle w:val="000000000000" w:firstRow="0" w:lastRow="0" w:firstColumn="0" w:lastColumn="0" w:oddVBand="0" w:evenVBand="0" w:oddHBand="0" w:evenHBand="0" w:firstRowFirstColumn="0" w:firstRowLastColumn="0" w:lastRowFirstColumn="0" w:lastRowLastColumn="0"/>
+              <w:rPr>
+                <w:rFonts w:cs="Open Sans"/>
+                <w:sz w:val="16"/>
+                <w:szCs w:val="18"/>
+              </w:rPr>
+            </w:pPr>
+            <w:r>
+              <w:rPr>
+                <w:rFonts w:cs="Open Sans"/>
+                <w:sz w:val="16"/>
+                <w:szCs w:val="18"/>
+              </w:rPr>
+              <w:t>0</w:t>
+            </w:r>
+          </w:p>
+        </w:tc>
+      </w:tr>
+      <w:tr>
+        <w:trPr>
+          <w:cantSplit/>
+          <w:trHeight w:val="360"/>
+        </w:trPr>
+        <w:tc>
+          <w:tcPr>
+            <w:cnfStyle w:val="001000000000" w:firstRow="0" w:lastRow="0" w:firstColumn="1" w:lastColumn="0" w:oddVBand="0" w:evenVBand="0" w:oddHBand="0" w:evenHBand="0" w:firstRowFirstColumn="0" w:firstRowLastColumn="0" w:lastRowFirstColumn="0" w:lastRowLastColumn="0"/>
+            <w:tcW w:w="4945" w:type="dxa"/>
+          </w:tcPr>
+          <w:p>
+            <w:pPr>
+              <w:ind w:right="657"/>
+              <w:jc w:val="left"/>
+              <w:rPr>
+                <w:rFonts w:cs="Open Sans"/>
+                <w:b w:val="0"/>
+                <w:sz w:val="16"/>
+                <w:szCs w:val="18"/>
+              </w:rPr>
+            </w:pPr>
+            <w:r>
+              <w:rPr>
+                <w:rFonts w:cs="Open Sans"/>
+                <w:b w:val="0"/>
+                <w:sz w:val="16"/>
+                <w:szCs w:val="18"/>
+              </w:rPr>
+              <w:t>Rule 8</w:t>
+            </w:r>
+          </w:p>
+        </w:tc>
+        <w:tc>
+          <w:tcPr>
+            <w:tcW w:w="1440" w:type="dxa"/>
+          </w:tcPr>
+          <w:p>
+            <w:pPr>
+              <w:ind w:left="0"/>
+              <w:jc w:val="center"/>
+              <w:cnfStyle w:val="000000000000" w:firstRow="0" w:lastRow="0" w:firstColumn="0" w:lastColumn="0" w:oddVBand="0" w:evenVBand="0" w:oddHBand="0" w:evenHBand="0" w:firstRowFirstColumn="0" w:firstRowLastColumn="0" w:lastRowFirstColumn="0" w:lastRowLastColumn="0"/>
+              <w:rPr>
+                <w:rFonts w:cs="Open Sans"/>
+                <w:sz w:val="16"/>
+                <w:szCs w:val="18"/>
+              </w:rPr>
+            </w:pPr>
+            <w:r>
+              <w:rPr>
+                <w:rFonts w:cs="Open Sans"/>
+                <w:sz w:val="16"/>
+                <w:szCs w:val="18"/>
+              </w:rPr>
+              <w:t>0</w:t>
+            </w:r>
+          </w:p>
+        </w:tc>
+        <w:tc>
+          <w:tcPr>
+            <w:tcW w:w="1530" w:type="dxa"/>
+          </w:tcPr>
+          <w:p>
+            <w:pPr>
+              <w:ind w:left="66" w:right="72" w:hanging="6"/>
+              <w:jc w:val="center"/>
+              <w:cnfStyle w:val="000000000000" w:firstRow="0" w:lastRow="0" w:firstColumn="0" w:lastColumn="0" w:oddVBand="0" w:evenVBand="0" w:oddHBand="0" w:evenHBand="0" w:firstRowFirstColumn="0" w:firstRowLastColumn="0" w:lastRowFirstColumn="0" w:lastRowLastColumn="0"/>
+              <w:rPr>
+                <w:rFonts w:cs="Open Sans"/>
+                <w:sz w:val="16"/>
+                <w:szCs w:val="18"/>
+              </w:rPr>
+            </w:pPr>
+            <w:r>
+              <w:rPr>
+                <w:rFonts w:cs="Open Sans"/>
+                <w:sz w:val="16"/>
+                <w:szCs w:val="18"/>
+              </w:rPr>
+              <w:t>0</w:t>
+            </w:r>
+          </w:p>
+        </w:tc>
+        <w:tc>
+          <w:tcPr>
+            <w:tcW w:w="1350" w:type="dxa"/>
+          </w:tcPr>
+          <w:p>
+            <w:pPr>
+              <w:ind w:left="0"/>
+              <w:jc w:val="center"/>
+              <w:cnfStyle w:val="000000000000" w:firstRow="0" w:lastRow="0" w:firstColumn="0" w:lastColumn="0" w:oddVBand="0" w:evenVBand="0" w:oddHBand="0" w:evenHBand="0" w:firstRowFirstColumn="0" w:firstRowLastColumn="0" w:lastRowFirstColumn="0" w:lastRowLastColumn="0"/>
+              <w:rPr>
+                <w:rFonts w:cs="Open Sans"/>
+                <w:sz w:val="16"/>
+                <w:szCs w:val="18"/>
+              </w:rPr>
+            </w:pPr>
+            <w:r>
+              <w:rPr>
+                <w:rFonts w:cs="Open Sans"/>
+                <w:sz w:val="16"/>
+                <w:szCs w:val="18"/>
+              </w:rPr>
+              <w:t>0</w:t>
+            </w:r>
+          </w:p>
+        </w:tc>
+      </w:tr>
+    </w:tbl>
+    <w:p>
+      <w:pPr>
+        <w:pStyle w:val="BodyContent"/>
+        <w:ind w:right="657"/>
+        <w:rPr>
+          <w:rFonts w:ascii="Verdana" w:hAnsi="Verdana"/>
+          <w:i/>
+          <w:sz w:val="14"/>
+          <w:lang w:val="fr-FR"/>
+        </w:rPr>
+      </w:pPr>
+    </w:p>
+    <w:p>
+      <w:pPr>
+        <w:spacing w:after="0" w:line="240" w:lineRule="auto"/>
+        <w:ind w:left="0"/>
+        <w:jc w:val="left"/>
+        <w:rPr>
+          <w:rFonts w:asciiTheme="minorHAnsi" w:eastAsia="Perpetua" w:hAnsiTheme="minorHAnsi" w:cstheme="minorHAnsi"/>
+          <w:color w:val="000000"/>
+          <w:sz w:val="20"/>
+          <w:lang w:val="fr-FR" w:eastAsia="en-US"/>
+        </w:rPr>
+      </w:pPr>
+      <w:r>
+        <w:rPr>
+          <w:rFonts w:asciiTheme="minorHAnsi" w:eastAsia="Perpetua" w:hAnsiTheme="minorHAnsi" w:cstheme="minorHAnsi"/>
+          <w:color w:val="000000"/>
+          <w:sz w:val="20"/>
+          <w:lang w:val="fr-FR" w:eastAsia="en-US"/>
+        </w:rPr>
+        <w:br w:type="page"/>
+      </w:r>
+    </w:p>
+    <w:p>
+      <w:pPr>
+        <w:pStyle w:val="Heading1"/>
+        <w:rPr>
+          <w:rFonts w:eastAsia="Calibri"/>
+        </w:rPr>
+      </w:pPr>
+      <w:bookmarkStart w:id="128" w:name="_Toc158983593"/>
       <w:r>
         <w:rPr>
           <w:rFonts w:eastAsia="Calibri"/>
@@ -8729,11 +9880,6 @@
         </w:rPr>
         <w:t>Requirement 1</w:t>
       </w:r>
-      <w:bookmarkEnd w:id="88"/>
-      <w:bookmarkEnd w:id="89"/>
-      <w:bookmarkEnd w:id="90"/>
-      <w:bookmarkEnd w:id="91"/>
-      <w:bookmarkEnd w:id="92"/>
       <w:bookmarkEnd w:id="93"/>
       <w:bookmarkEnd w:id="94"/>
       <w:bookmarkEnd w:id="95"/>
@@ -8746,6 +9892,12 @@
       <w:bookmarkEnd w:id="102"/>
       <w:bookmarkEnd w:id="103"/>
       <w:bookmarkEnd w:id="104"/>
+      <w:bookmarkEnd w:id="105"/>
+      <w:bookmarkEnd w:id="106"/>
+      <w:bookmarkEnd w:id="107"/>
+      <w:bookmarkEnd w:id="108"/>
+      <w:bookmarkEnd w:id="109"/>
+      <w:bookmarkEnd w:id="128"/>
     </w:p>
     <w:p>
       <w:pPr>
@@ -9841,23 +10993,24 @@
           <w:rFonts w:eastAsia="Calibri"/>
         </w:rPr>
       </w:pPr>
-      <w:bookmarkStart w:id="105" w:name="_Toc11157597"/>
-      <w:bookmarkStart w:id="106" w:name="_Toc14418696"/>
-      <w:bookmarkStart w:id="107" w:name="_Toc14419768"/>
-      <w:bookmarkStart w:id="108" w:name="_Toc14687782"/>
-      <w:bookmarkStart w:id="109" w:name="_Toc14781645"/>
-      <w:bookmarkStart w:id="110" w:name="_Toc15305723"/>
-      <w:bookmarkStart w:id="111" w:name="_Toc20229977"/>
-      <w:bookmarkStart w:id="112" w:name="_Toc20229997"/>
-      <w:bookmarkStart w:id="113" w:name="_Toc31981431"/>
-      <w:bookmarkStart w:id="114" w:name="_Toc31981576"/>
-      <w:bookmarkStart w:id="115" w:name="_Toc32215181"/>
-      <w:bookmarkStart w:id="116" w:name="_Toc32215837"/>
-      <w:bookmarkStart w:id="117" w:name="_Toc32215906"/>
-      <w:bookmarkStart w:id="118" w:name="_Toc32419421"/>
-      <w:bookmarkStart w:id="119" w:name="_Toc158815474"/>
-      <w:bookmarkStart w:id="120" w:name="_Toc158815739"/>
-      <w:bookmarkStart w:id="121" w:name="_Toc158965990"/>
+      <w:bookmarkStart w:id="129" w:name="_Toc11157597"/>
+      <w:bookmarkStart w:id="130" w:name="_Toc14418696"/>
+      <w:bookmarkStart w:id="131" w:name="_Toc14419768"/>
+      <w:bookmarkStart w:id="132" w:name="_Toc14687782"/>
+      <w:bookmarkStart w:id="133" w:name="_Toc14781645"/>
+      <w:bookmarkStart w:id="134" w:name="_Toc15305723"/>
+      <w:bookmarkStart w:id="135" w:name="_Toc20229977"/>
+      <w:bookmarkStart w:id="136" w:name="_Toc20229997"/>
+      <w:bookmarkStart w:id="137" w:name="_Toc31981431"/>
+      <w:bookmarkStart w:id="138" w:name="_Toc31981576"/>
+      <w:bookmarkStart w:id="139" w:name="_Toc32215181"/>
+      <w:bookmarkStart w:id="140" w:name="_Toc32215837"/>
+      <w:bookmarkStart w:id="141" w:name="_Toc32215906"/>
+      <w:bookmarkStart w:id="142" w:name="_Toc32419421"/>
+      <w:bookmarkStart w:id="143" w:name="_Toc158815474"/>
+      <w:bookmarkStart w:id="144" w:name="_Toc158815739"/>
+      <w:bookmarkStart w:id="145" w:name="_Toc158965990"/>
+      <w:bookmarkStart w:id="146" w:name="_Toc158983594"/>
       <w:r>
         <w:rPr>
           <w:rFonts w:eastAsia="Calibri"/>
@@ -9871,29 +11024,30 @@
         </w:rPr>
         <w:t>PCI DSS – Requirement</w:t>
       </w:r>
-      <w:bookmarkEnd w:id="105"/>
-      <w:bookmarkEnd w:id="106"/>
-      <w:bookmarkEnd w:id="107"/>
-      <w:bookmarkEnd w:id="108"/>
-      <w:bookmarkEnd w:id="109"/>
+      <w:bookmarkEnd w:id="129"/>
+      <w:bookmarkEnd w:id="130"/>
+      <w:bookmarkEnd w:id="131"/>
+      <w:bookmarkEnd w:id="132"/>
+      <w:bookmarkEnd w:id="133"/>
       <w:r>
         <w:rPr>
           <w:rFonts w:eastAsia="Calibri"/>
         </w:rPr>
         <w:t xml:space="preserve"> 2</w:t>
       </w:r>
-      <w:bookmarkEnd w:id="110"/>
-      <w:bookmarkEnd w:id="111"/>
-      <w:bookmarkEnd w:id="112"/>
-      <w:bookmarkEnd w:id="113"/>
-      <w:bookmarkEnd w:id="114"/>
-      <w:bookmarkEnd w:id="115"/>
-      <w:bookmarkEnd w:id="116"/>
-      <w:bookmarkEnd w:id="117"/>
-      <w:bookmarkEnd w:id="118"/>
-      <w:bookmarkEnd w:id="119"/>
-      <w:bookmarkEnd w:id="120"/>
-      <w:bookmarkEnd w:id="121"/>
+      <w:bookmarkEnd w:id="134"/>
+      <w:bookmarkEnd w:id="135"/>
+      <w:bookmarkEnd w:id="136"/>
+      <w:bookmarkEnd w:id="137"/>
+      <w:bookmarkEnd w:id="138"/>
+      <w:bookmarkEnd w:id="139"/>
+      <w:bookmarkEnd w:id="140"/>
+      <w:bookmarkEnd w:id="141"/>
+      <w:bookmarkEnd w:id="142"/>
+      <w:bookmarkEnd w:id="143"/>
+      <w:bookmarkEnd w:id="144"/>
+      <w:bookmarkEnd w:id="145"/>
+      <w:bookmarkEnd w:id="146"/>
     </w:p>
     <w:p>
       <w:pPr>
@@ -11029,23 +12183,24 @@
           <w:rFonts w:eastAsia="Calibri"/>
         </w:rPr>
       </w:pPr>
-      <w:bookmarkStart w:id="122" w:name="_Toc11157598"/>
-      <w:bookmarkStart w:id="123" w:name="_Toc14418697"/>
-      <w:bookmarkStart w:id="124" w:name="_Toc14419769"/>
-      <w:bookmarkStart w:id="125" w:name="_Toc14687783"/>
-      <w:bookmarkStart w:id="126" w:name="_Toc14781646"/>
-      <w:bookmarkStart w:id="127" w:name="_Toc15305724"/>
-      <w:bookmarkStart w:id="128" w:name="_Toc20229978"/>
-      <w:bookmarkStart w:id="129" w:name="_Toc20229998"/>
-      <w:bookmarkStart w:id="130" w:name="_Toc31981432"/>
-      <w:bookmarkStart w:id="131" w:name="_Toc31981577"/>
-      <w:bookmarkStart w:id="132" w:name="_Toc32215182"/>
-      <w:bookmarkStart w:id="133" w:name="_Toc32215838"/>
-      <w:bookmarkStart w:id="134" w:name="_Toc32215907"/>
-      <w:bookmarkStart w:id="135" w:name="_Toc32419422"/>
-      <w:bookmarkStart w:id="136" w:name="_Toc158815475"/>
-      <w:bookmarkStart w:id="137" w:name="_Toc158815740"/>
-      <w:bookmarkStart w:id="138" w:name="_Toc158965991"/>
+      <w:bookmarkStart w:id="147" w:name="_Toc11157598"/>
+      <w:bookmarkStart w:id="148" w:name="_Toc14418697"/>
+      <w:bookmarkStart w:id="149" w:name="_Toc14419769"/>
+      <w:bookmarkStart w:id="150" w:name="_Toc14687783"/>
+      <w:bookmarkStart w:id="151" w:name="_Toc14781646"/>
+      <w:bookmarkStart w:id="152" w:name="_Toc15305724"/>
+      <w:bookmarkStart w:id="153" w:name="_Toc20229978"/>
+      <w:bookmarkStart w:id="154" w:name="_Toc20229998"/>
+      <w:bookmarkStart w:id="155" w:name="_Toc31981432"/>
+      <w:bookmarkStart w:id="156" w:name="_Toc31981577"/>
+      <w:bookmarkStart w:id="157" w:name="_Toc32215182"/>
+      <w:bookmarkStart w:id="158" w:name="_Toc32215838"/>
+      <w:bookmarkStart w:id="159" w:name="_Toc32215907"/>
+      <w:bookmarkStart w:id="160" w:name="_Toc32419422"/>
+      <w:bookmarkStart w:id="161" w:name="_Toc158815475"/>
+      <w:bookmarkStart w:id="162" w:name="_Toc158815740"/>
+      <w:bookmarkStart w:id="163" w:name="_Toc158965991"/>
+      <w:bookmarkStart w:id="164" w:name="_Toc158983595"/>
       <w:r>
         <w:rPr>
           <w:rFonts w:eastAsia="Calibri"/>
@@ -11059,23 +12214,24 @@
         </w:rPr>
         <w:t>PCI DSS – Requirement 3</w:t>
       </w:r>
-      <w:bookmarkEnd w:id="122"/>
-      <w:bookmarkEnd w:id="123"/>
-      <w:bookmarkEnd w:id="124"/>
-      <w:bookmarkEnd w:id="125"/>
-      <w:bookmarkEnd w:id="126"/>
-      <w:bookmarkEnd w:id="127"/>
-      <w:bookmarkEnd w:id="128"/>
-      <w:bookmarkEnd w:id="129"/>
-      <w:bookmarkEnd w:id="130"/>
-      <w:bookmarkEnd w:id="131"/>
-      <w:bookmarkEnd w:id="132"/>
-      <w:bookmarkEnd w:id="133"/>
-      <w:bookmarkEnd w:id="134"/>
-      <w:bookmarkEnd w:id="135"/>
-      <w:bookmarkEnd w:id="136"/>
-      <w:bookmarkEnd w:id="137"/>
-      <w:bookmarkEnd w:id="138"/>
+      <w:bookmarkEnd w:id="147"/>
+      <w:bookmarkEnd w:id="148"/>
+      <w:bookmarkEnd w:id="149"/>
+      <w:bookmarkEnd w:id="150"/>
+      <w:bookmarkEnd w:id="151"/>
+      <w:bookmarkEnd w:id="152"/>
+      <w:bookmarkEnd w:id="153"/>
+      <w:bookmarkEnd w:id="154"/>
+      <w:bookmarkEnd w:id="155"/>
+      <w:bookmarkEnd w:id="156"/>
+      <w:bookmarkEnd w:id="157"/>
+      <w:bookmarkEnd w:id="158"/>
+      <w:bookmarkEnd w:id="159"/>
+      <w:bookmarkEnd w:id="160"/>
+      <w:bookmarkEnd w:id="161"/>
+      <w:bookmarkEnd w:id="162"/>
+      <w:bookmarkEnd w:id="163"/>
+      <w:bookmarkEnd w:id="164"/>
     </w:p>
     <w:p>
       <w:pPr>
@@ -12158,23 +13314,24 @@
           <w:rFonts w:eastAsia="Calibri"/>
         </w:rPr>
       </w:pPr>
-      <w:bookmarkStart w:id="139" w:name="_Toc11157599"/>
-      <w:bookmarkStart w:id="140" w:name="_Toc14418698"/>
-      <w:bookmarkStart w:id="141" w:name="_Toc14419770"/>
-      <w:bookmarkStart w:id="142" w:name="_Toc14687784"/>
-      <w:bookmarkStart w:id="143" w:name="_Toc14781647"/>
-      <w:bookmarkStart w:id="144" w:name="_Toc15305725"/>
-      <w:bookmarkStart w:id="145" w:name="_Toc20229979"/>
-      <w:bookmarkStart w:id="146" w:name="_Toc20229999"/>
-      <w:bookmarkStart w:id="147" w:name="_Toc31981433"/>
-      <w:bookmarkStart w:id="148" w:name="_Toc31981578"/>
-      <w:bookmarkStart w:id="149" w:name="_Toc32215183"/>
-      <w:bookmarkStart w:id="150" w:name="_Toc32215839"/>
-      <w:bookmarkStart w:id="151" w:name="_Toc32215908"/>
-      <w:bookmarkStart w:id="152" w:name="_Toc32419423"/>
-      <w:bookmarkStart w:id="153" w:name="_Toc158815476"/>
-      <w:bookmarkStart w:id="154" w:name="_Toc158815741"/>
-      <w:bookmarkStart w:id="155" w:name="_Toc158965992"/>
+      <w:bookmarkStart w:id="165" w:name="_Toc11157599"/>
+      <w:bookmarkStart w:id="166" w:name="_Toc14418698"/>
+      <w:bookmarkStart w:id="167" w:name="_Toc14419770"/>
+      <w:bookmarkStart w:id="168" w:name="_Toc14687784"/>
+      <w:bookmarkStart w:id="169" w:name="_Toc14781647"/>
+      <w:bookmarkStart w:id="170" w:name="_Toc15305725"/>
+      <w:bookmarkStart w:id="171" w:name="_Toc20229979"/>
+      <w:bookmarkStart w:id="172" w:name="_Toc20229999"/>
+      <w:bookmarkStart w:id="173" w:name="_Toc31981433"/>
+      <w:bookmarkStart w:id="174" w:name="_Toc31981578"/>
+      <w:bookmarkStart w:id="175" w:name="_Toc32215183"/>
+      <w:bookmarkStart w:id="176" w:name="_Toc32215839"/>
+      <w:bookmarkStart w:id="177" w:name="_Toc32215908"/>
+      <w:bookmarkStart w:id="178" w:name="_Toc32419423"/>
+      <w:bookmarkStart w:id="179" w:name="_Toc158815476"/>
+      <w:bookmarkStart w:id="180" w:name="_Toc158815741"/>
+      <w:bookmarkStart w:id="181" w:name="_Toc158965992"/>
+      <w:bookmarkStart w:id="182" w:name="_Toc158983596"/>
       <w:r>
         <w:rPr>
           <w:rFonts w:eastAsia="Calibri"/>
@@ -12188,23 +13345,24 @@
         </w:rPr>
         <w:t>PCI DSS – Requirement 4</w:t>
       </w:r>
-      <w:bookmarkEnd w:id="139"/>
-      <w:bookmarkEnd w:id="140"/>
-      <w:bookmarkEnd w:id="141"/>
-      <w:bookmarkEnd w:id="142"/>
-      <w:bookmarkEnd w:id="143"/>
-      <w:bookmarkEnd w:id="144"/>
-      <w:bookmarkEnd w:id="145"/>
-      <w:bookmarkEnd w:id="146"/>
-      <w:bookmarkEnd w:id="147"/>
-      <w:bookmarkEnd w:id="148"/>
-      <w:bookmarkEnd w:id="149"/>
-      <w:bookmarkEnd w:id="150"/>
-      <w:bookmarkEnd w:id="151"/>
-      <w:bookmarkEnd w:id="152"/>
-      <w:bookmarkEnd w:id="153"/>
-      <w:bookmarkEnd w:id="154"/>
-      <w:bookmarkEnd w:id="155"/>
+      <w:bookmarkEnd w:id="165"/>
+      <w:bookmarkEnd w:id="166"/>
+      <w:bookmarkEnd w:id="167"/>
+      <w:bookmarkEnd w:id="168"/>
+      <w:bookmarkEnd w:id="169"/>
+      <w:bookmarkEnd w:id="170"/>
+      <w:bookmarkEnd w:id="171"/>
+      <w:bookmarkEnd w:id="172"/>
+      <w:bookmarkEnd w:id="173"/>
+      <w:bookmarkEnd w:id="174"/>
+      <w:bookmarkEnd w:id="175"/>
+      <w:bookmarkEnd w:id="176"/>
+      <w:bookmarkEnd w:id="177"/>
+      <w:bookmarkEnd w:id="178"/>
+      <w:bookmarkEnd w:id="179"/>
+      <w:bookmarkEnd w:id="180"/>
+      <w:bookmarkEnd w:id="181"/>
+      <w:bookmarkEnd w:id="182"/>
     </w:p>
     <w:p>
       <w:pPr>
@@ -13294,1161 +14452,24 @@
           <w:rFonts w:eastAsia="Calibri"/>
         </w:rPr>
       </w:pPr>
-      <w:bookmarkStart w:id="156" w:name="_Toc11157603"/>
-      <w:bookmarkStart w:id="157" w:name="_Toc14418702"/>
-      <w:bookmarkStart w:id="158" w:name="_Toc14419774"/>
-      <w:bookmarkStart w:id="159" w:name="_Toc14687788"/>
-      <w:bookmarkStart w:id="160" w:name="_Toc14781651"/>
-      <w:bookmarkStart w:id="161" w:name="_Toc15305729"/>
-      <w:bookmarkStart w:id="162" w:name="_Toc20229983"/>
-      <w:bookmarkStart w:id="163" w:name="_Toc20230003"/>
-      <w:bookmarkStart w:id="164" w:name="_Toc31981435"/>
-      <w:bookmarkStart w:id="165" w:name="_Toc31981580"/>
-      <w:bookmarkStart w:id="166" w:name="_Toc32215185"/>
-      <w:bookmarkStart w:id="167" w:name="_Toc32215841"/>
-      <w:bookmarkStart w:id="168" w:name="_Toc32215910"/>
-      <w:bookmarkStart w:id="169" w:name="_Toc32419424"/>
-      <w:bookmarkStart w:id="170" w:name="_Toc158815477"/>
-      <w:bookmarkStart w:id="171" w:name="_Toc158815742"/>
-      <w:bookmarkStart w:id="172" w:name="_Toc11157601"/>
-      <w:bookmarkStart w:id="173" w:name="_Toc14418700"/>
-      <w:bookmarkStart w:id="174" w:name="_Toc14419772"/>
-      <w:bookmarkStart w:id="175" w:name="_Toc14687786"/>
-      <w:bookmarkStart w:id="176" w:name="_Toc14781649"/>
-      <w:bookmarkStart w:id="177" w:name="_Toc15305727"/>
-      <w:bookmarkStart w:id="178" w:name="_Toc20229981"/>
-      <w:bookmarkStart w:id="179" w:name="_Toc20230001"/>
-      <w:bookmarkStart w:id="180" w:name="_Toc31981434"/>
-      <w:bookmarkStart w:id="181" w:name="_Toc31981579"/>
-      <w:bookmarkStart w:id="182" w:name="_Toc32215184"/>
-      <w:bookmarkStart w:id="183" w:name="_Toc32215840"/>
-      <w:bookmarkStart w:id="184" w:name="_Toc32215909"/>
-      <w:bookmarkStart w:id="185" w:name="_Toc32419419"/>
-      <w:bookmarkStart w:id="186" w:name="_Toc158815472"/>
-      <w:bookmarkStart w:id="187" w:name="_Toc158815737"/>
-      <w:bookmarkStart w:id="188" w:name="_Toc158965993"/>
-      <w:r>
-        <w:rPr>
-          <w:rFonts w:eastAsia="Calibri"/>
-        </w:rPr>
-        <w:lastRenderedPageBreak/>
-        <w:t>CAST Findings for PCI DSS – Requirement 6</w:t>
-      </w:r>
-      <w:bookmarkEnd w:id="172"/>
-      <w:bookmarkEnd w:id="173"/>
-      <w:bookmarkEnd w:id="174"/>
-      <w:bookmarkEnd w:id="175"/>
-      <w:bookmarkEnd w:id="176"/>
-      <w:bookmarkEnd w:id="177"/>
-      <w:bookmarkEnd w:id="178"/>
-      <w:bookmarkEnd w:id="179"/>
-      <w:bookmarkEnd w:id="180"/>
-      <w:bookmarkEnd w:id="181"/>
-      <w:bookmarkEnd w:id="182"/>
-      <w:bookmarkEnd w:id="183"/>
-      <w:bookmarkEnd w:id="184"/>
-      <w:bookmarkEnd w:id="185"/>
-      <w:bookmarkEnd w:id="186"/>
-      <w:bookmarkEnd w:id="187"/>
-      <w:bookmarkEnd w:id="188"/>
-    </w:p>
-    <w:p>
-      <w:pPr>
-        <w:pStyle w:val="BodyContent"/>
-        <w:ind w:right="657"/>
-        <w:rPr>
-          <w:rFonts w:ascii="Verdana" w:hAnsi="Verdana" w:cstheme="minorHAnsi"/>
-          <w:sz w:val="18"/>
-          <w:szCs w:val="18"/>
-        </w:rPr>
-      </w:pPr>
-    </w:p>
-    <w:p>
-      <w:pPr>
-        <w:pStyle w:val="BodyContent"/>
-        <w:ind w:right="657"/>
-        <w:rPr>
-          <w:rFonts w:ascii="Verdana" w:hAnsi="Verdana" w:cstheme="minorHAnsi"/>
-          <w:sz w:val="18"/>
-          <w:szCs w:val="18"/>
-        </w:rPr>
-      </w:pPr>
-      <w:r>
-        <w:rPr>
-          <w:rFonts w:ascii="Verdana" w:hAnsi="Verdana" w:cstheme="minorHAnsi"/>
-          <w:sz w:val="18"/>
-          <w:szCs w:val="18"/>
-        </w:rPr>
-        <w:t xml:space="preserve">List of </w:t>
-      </w:r>
-      <w:r>
-        <w:rPr>
-          <w:rFonts w:ascii="Verdana" w:hAnsi="Verdana" w:cstheme="minorHAnsi"/>
-          <w:sz w:val="18"/>
-          <w:szCs w:val="18"/>
-        </w:rPr>
-        <w:t>CAST vulnerabilities for</w:t>
-      </w:r>
-      <w:r>
-        <w:rPr>
-          <w:rFonts w:ascii="Verdana" w:hAnsi="Verdana" w:cstheme="minorHAnsi"/>
-          <w:sz w:val="18"/>
-          <w:szCs w:val="18"/>
-        </w:rPr>
-        <w:t xml:space="preserve"> PCI DSS Requirement 6</w:t>
-      </w:r>
-      <w:r>
-        <w:rPr>
-          <w:rFonts w:ascii="Verdana" w:hAnsi="Verdana" w:cstheme="minorHAnsi"/>
-          <w:sz w:val="18"/>
-          <w:szCs w:val="18"/>
-        </w:rPr>
-        <w:t>.</w:t>
-      </w:r>
-    </w:p>
-    <w:tbl>
-      <w:tblPr>
-        <w:tblStyle w:val="GridTable1Light-Accent1"/>
-        <w:tblW w:w="9265" w:type="dxa"/>
-        <w:tblLayout w:type="fixed"/>
-        <w:tblLook w:val="04A0" w:firstRow="1" w:lastRow="0" w:firstColumn="1" w:lastColumn="0" w:noHBand="0" w:noVBand="1"/>
-        <w:tblDescription w:val="TABLE;QUALITY_TAGS_RULES_EVOLUTION;STD=PCI-DSS4-Requirement-6"/>
-      </w:tblPr>
-      <w:tblGrid>
-        <w:gridCol w:w="4945"/>
-        <w:gridCol w:w="1440"/>
-        <w:gridCol w:w="1530"/>
-        <w:gridCol w:w="1350"/>
-      </w:tblGrid>
-      <w:tr>
-        <w:trPr>
-          <w:cnfStyle w:val="100000000000" w:firstRow="1" w:lastRow="0" w:firstColumn="0" w:lastColumn="0" w:oddVBand="0" w:evenVBand="0" w:oddHBand="0" w:evenHBand="0" w:firstRowFirstColumn="0" w:firstRowLastColumn="0" w:lastRowFirstColumn="0" w:lastRowLastColumn="0"/>
-          <w:cantSplit/>
-          <w:trHeight w:val="585"/>
-          <w:tblHeader/>
-        </w:trPr>
-        <w:tc>
-          <w:tcPr>
-            <w:cnfStyle w:val="001000000000" w:firstRow="0" w:lastRow="0" w:firstColumn="1" w:lastColumn="0" w:oddVBand="0" w:evenVBand="0" w:oddHBand="0" w:evenHBand="0" w:firstRowFirstColumn="0" w:firstRowLastColumn="0" w:lastRowFirstColumn="0" w:lastRowLastColumn="0"/>
-            <w:tcW w:w="4945" w:type="dxa"/>
-            <w:shd w:val="clear" w:color="auto" w:fill="DBE5F1" w:themeFill="accent1" w:themeFillTint="33"/>
-            <w:vAlign w:val="center"/>
-          </w:tcPr>
-          <w:p>
-            <w:pPr>
-              <w:ind w:left="330" w:right="657"/>
-              <w:jc w:val="left"/>
-              <w:rPr>
-                <w:rFonts w:cs="Open Sans"/>
-                <w:sz w:val="16"/>
-                <w:szCs w:val="18"/>
-              </w:rPr>
-            </w:pPr>
-            <w:r>
-              <w:rPr>
-                <w:rFonts w:cs="Open Sans"/>
-                <w:sz w:val="16"/>
-                <w:szCs w:val="18"/>
-              </w:rPr>
-              <w:t>Rules</w:t>
-            </w:r>
-          </w:p>
-        </w:tc>
-        <w:tc>
-          <w:tcPr>
-            <w:tcW w:w="1440" w:type="dxa"/>
-            <w:shd w:val="clear" w:color="auto" w:fill="DBE5F1" w:themeFill="accent1" w:themeFillTint="33"/>
-            <w:vAlign w:val="center"/>
-          </w:tcPr>
-          <w:p>
-            <w:pPr>
-              <w:ind w:left="72"/>
-              <w:jc w:val="center"/>
-              <w:cnfStyle w:val="100000000000" w:firstRow="1" w:lastRow="0" w:firstColumn="0" w:lastColumn="0" w:oddVBand="0" w:evenVBand="0" w:oddHBand="0" w:evenHBand="0" w:firstRowFirstColumn="0" w:firstRowLastColumn="0" w:lastRowFirstColumn="0" w:lastRowLastColumn="0"/>
-              <w:rPr>
-                <w:rFonts w:cs="Open Sans"/>
-                <w:b w:val="0"/>
-                <w:sz w:val="16"/>
-                <w:szCs w:val="18"/>
-              </w:rPr>
-            </w:pPr>
-            <w:r>
-              <w:rPr>
-                <w:rFonts w:cs="Open Sans"/>
-                <w:b w:val="0"/>
-                <w:sz w:val="16"/>
-                <w:szCs w:val="18"/>
-              </w:rPr>
-              <w:t xml:space="preserve">Total </w:t>
-            </w:r>
-          </w:p>
-        </w:tc>
-        <w:tc>
-          <w:tcPr>
-            <w:tcW w:w="1530" w:type="dxa"/>
-            <w:shd w:val="clear" w:color="auto" w:fill="DBE5F1" w:themeFill="accent1" w:themeFillTint="33"/>
-            <w:vAlign w:val="center"/>
-          </w:tcPr>
-          <w:p>
-            <w:pPr>
-              <w:ind w:left="66" w:right="72"/>
-              <w:jc w:val="center"/>
-              <w:cnfStyle w:val="100000000000" w:firstRow="1" w:lastRow="0" w:firstColumn="0" w:lastColumn="0" w:oddVBand="0" w:evenVBand="0" w:oddHBand="0" w:evenHBand="0" w:firstRowFirstColumn="0" w:firstRowLastColumn="0" w:lastRowFirstColumn="0" w:lastRowLastColumn="0"/>
-              <w:rPr>
-                <w:rFonts w:cs="Open Sans"/>
-                <w:b w:val="0"/>
-                <w:sz w:val="16"/>
-                <w:szCs w:val="18"/>
-              </w:rPr>
-            </w:pPr>
-            <w:r>
-              <w:rPr>
-                <w:rFonts w:cs="Open Sans"/>
-                <w:b w:val="0"/>
-                <w:sz w:val="16"/>
-                <w:szCs w:val="18"/>
-              </w:rPr>
-              <w:t xml:space="preserve">Added </w:t>
-            </w:r>
-          </w:p>
-        </w:tc>
-        <w:tc>
-          <w:tcPr>
-            <w:tcW w:w="1350" w:type="dxa"/>
-            <w:shd w:val="clear" w:color="auto" w:fill="DBE5F1" w:themeFill="accent1" w:themeFillTint="33"/>
-            <w:vAlign w:val="center"/>
-          </w:tcPr>
-          <w:p>
-            <w:pPr>
-              <w:ind w:left="-18" w:right="-18"/>
-              <w:jc w:val="center"/>
-              <w:cnfStyle w:val="100000000000" w:firstRow="1" w:lastRow="0" w:firstColumn="0" w:lastColumn="0" w:oddVBand="0" w:evenVBand="0" w:oddHBand="0" w:evenHBand="0" w:firstRowFirstColumn="0" w:firstRowLastColumn="0" w:lastRowFirstColumn="0" w:lastRowLastColumn="0"/>
-              <w:rPr>
-                <w:rFonts w:cs="Open Sans"/>
-                <w:b w:val="0"/>
-                <w:sz w:val="16"/>
-                <w:szCs w:val="18"/>
-              </w:rPr>
-            </w:pPr>
-            <w:r>
-              <w:rPr>
-                <w:rFonts w:cs="Open Sans"/>
-                <w:b w:val="0"/>
-                <w:sz w:val="16"/>
-                <w:szCs w:val="18"/>
-              </w:rPr>
-              <w:t xml:space="preserve">Removed </w:t>
-            </w:r>
-          </w:p>
-        </w:tc>
-      </w:tr>
-      <w:tr>
-        <w:trPr>
-          <w:cantSplit/>
-          <w:trHeight w:val="360"/>
-        </w:trPr>
-        <w:tc>
-          <w:tcPr>
-            <w:cnfStyle w:val="001000000000" w:firstRow="0" w:lastRow="0" w:firstColumn="1" w:lastColumn="0" w:oddVBand="0" w:evenVBand="0" w:oddHBand="0" w:evenHBand="0" w:firstRowFirstColumn="0" w:firstRowLastColumn="0" w:lastRowFirstColumn="0" w:lastRowLastColumn="0"/>
-            <w:tcW w:w="4945" w:type="dxa"/>
-          </w:tcPr>
-          <w:p>
-            <w:pPr>
-              <w:ind w:right="657"/>
-              <w:jc w:val="left"/>
-              <w:rPr>
-                <w:rFonts w:cs="Open Sans"/>
-                <w:b w:val="0"/>
-                <w:sz w:val="16"/>
-                <w:szCs w:val="18"/>
-              </w:rPr>
-            </w:pPr>
-            <w:r>
-              <w:rPr>
-                <w:rFonts w:cs="Open Sans"/>
-                <w:b w:val="0"/>
-                <w:sz w:val="16"/>
-                <w:szCs w:val="18"/>
-              </w:rPr>
-              <w:t>Rule 1</w:t>
-            </w:r>
-          </w:p>
-        </w:tc>
-        <w:tc>
-          <w:tcPr>
-            <w:tcW w:w="1440" w:type="dxa"/>
-          </w:tcPr>
-          <w:p>
-            <w:pPr>
-              <w:ind w:left="0"/>
-              <w:jc w:val="center"/>
-              <w:cnfStyle w:val="000000000000" w:firstRow="0" w:lastRow="0" w:firstColumn="0" w:lastColumn="0" w:oddVBand="0" w:evenVBand="0" w:oddHBand="0" w:evenHBand="0" w:firstRowFirstColumn="0" w:firstRowLastColumn="0" w:lastRowFirstColumn="0" w:lastRowLastColumn="0"/>
-              <w:rPr>
-                <w:rFonts w:cs="Open Sans"/>
-                <w:sz w:val="16"/>
-                <w:szCs w:val="18"/>
-              </w:rPr>
-            </w:pPr>
-            <w:r>
-              <w:rPr>
-                <w:rFonts w:cs="Open Sans"/>
-                <w:sz w:val="16"/>
-                <w:szCs w:val="18"/>
-              </w:rPr>
-              <w:t>0</w:t>
-            </w:r>
-          </w:p>
-        </w:tc>
-        <w:tc>
-          <w:tcPr>
-            <w:tcW w:w="1530" w:type="dxa"/>
-          </w:tcPr>
-          <w:p>
-            <w:pPr>
-              <w:ind w:left="66" w:right="72" w:hanging="6"/>
-              <w:jc w:val="center"/>
-              <w:cnfStyle w:val="000000000000" w:firstRow="0" w:lastRow="0" w:firstColumn="0" w:lastColumn="0" w:oddVBand="0" w:evenVBand="0" w:oddHBand="0" w:evenHBand="0" w:firstRowFirstColumn="0" w:firstRowLastColumn="0" w:lastRowFirstColumn="0" w:lastRowLastColumn="0"/>
-              <w:rPr>
-                <w:rFonts w:cs="Open Sans"/>
-                <w:sz w:val="16"/>
-                <w:szCs w:val="18"/>
-              </w:rPr>
-            </w:pPr>
-            <w:r>
-              <w:rPr>
-                <w:rFonts w:cs="Open Sans"/>
-                <w:sz w:val="16"/>
-                <w:szCs w:val="18"/>
-              </w:rPr>
-              <w:t>0</w:t>
-            </w:r>
-          </w:p>
-        </w:tc>
-        <w:tc>
-          <w:tcPr>
-            <w:tcW w:w="1350" w:type="dxa"/>
-          </w:tcPr>
-          <w:p>
-            <w:pPr>
-              <w:ind w:left="0"/>
-              <w:jc w:val="center"/>
-              <w:cnfStyle w:val="000000000000" w:firstRow="0" w:lastRow="0" w:firstColumn="0" w:lastColumn="0" w:oddVBand="0" w:evenVBand="0" w:oddHBand="0" w:evenHBand="0" w:firstRowFirstColumn="0" w:firstRowLastColumn="0" w:lastRowFirstColumn="0" w:lastRowLastColumn="0"/>
-              <w:rPr>
-                <w:rFonts w:cs="Open Sans"/>
-                <w:sz w:val="16"/>
-                <w:szCs w:val="18"/>
-              </w:rPr>
-            </w:pPr>
-            <w:r>
-              <w:rPr>
-                <w:rFonts w:cs="Open Sans"/>
-                <w:sz w:val="16"/>
-                <w:szCs w:val="18"/>
-              </w:rPr>
-              <w:t>0</w:t>
-            </w:r>
-          </w:p>
-        </w:tc>
-      </w:tr>
-      <w:tr>
-        <w:trPr>
-          <w:cantSplit/>
-          <w:trHeight w:val="360"/>
-        </w:trPr>
-        <w:tc>
-          <w:tcPr>
-            <w:cnfStyle w:val="001000000000" w:firstRow="0" w:lastRow="0" w:firstColumn="1" w:lastColumn="0" w:oddVBand="0" w:evenVBand="0" w:oddHBand="0" w:evenHBand="0" w:firstRowFirstColumn="0" w:firstRowLastColumn="0" w:lastRowFirstColumn="0" w:lastRowLastColumn="0"/>
-            <w:tcW w:w="4945" w:type="dxa"/>
-          </w:tcPr>
-          <w:p>
-            <w:pPr>
-              <w:ind w:right="657"/>
-              <w:jc w:val="left"/>
-              <w:rPr>
-                <w:rFonts w:cs="Open Sans"/>
-                <w:b w:val="0"/>
-                <w:sz w:val="16"/>
-                <w:szCs w:val="18"/>
-              </w:rPr>
-            </w:pPr>
-            <w:r>
-              <w:rPr>
-                <w:rFonts w:cs="Open Sans"/>
-                <w:b w:val="0"/>
-                <w:sz w:val="16"/>
-                <w:szCs w:val="18"/>
-              </w:rPr>
-              <w:t>Rule 2</w:t>
-            </w:r>
-          </w:p>
-        </w:tc>
-        <w:tc>
-          <w:tcPr>
-            <w:tcW w:w="1440" w:type="dxa"/>
-          </w:tcPr>
-          <w:p>
-            <w:pPr>
-              <w:ind w:left="0"/>
-              <w:jc w:val="center"/>
-              <w:cnfStyle w:val="000000000000" w:firstRow="0" w:lastRow="0" w:firstColumn="0" w:lastColumn="0" w:oddVBand="0" w:evenVBand="0" w:oddHBand="0" w:evenHBand="0" w:firstRowFirstColumn="0" w:firstRowLastColumn="0" w:lastRowFirstColumn="0" w:lastRowLastColumn="0"/>
-              <w:rPr>
-                <w:rFonts w:cs="Open Sans"/>
-                <w:sz w:val="16"/>
-                <w:szCs w:val="18"/>
-              </w:rPr>
-            </w:pPr>
-            <w:r>
-              <w:rPr>
-                <w:rFonts w:cs="Open Sans"/>
-                <w:sz w:val="16"/>
-                <w:szCs w:val="18"/>
-              </w:rPr>
-              <w:t>0</w:t>
-            </w:r>
-          </w:p>
-        </w:tc>
-        <w:tc>
-          <w:tcPr>
-            <w:tcW w:w="1530" w:type="dxa"/>
-          </w:tcPr>
-          <w:p>
-            <w:pPr>
-              <w:ind w:left="66" w:right="72" w:hanging="6"/>
-              <w:jc w:val="center"/>
-              <w:cnfStyle w:val="000000000000" w:firstRow="0" w:lastRow="0" w:firstColumn="0" w:lastColumn="0" w:oddVBand="0" w:evenVBand="0" w:oddHBand="0" w:evenHBand="0" w:firstRowFirstColumn="0" w:firstRowLastColumn="0" w:lastRowFirstColumn="0" w:lastRowLastColumn="0"/>
-              <w:rPr>
-                <w:rFonts w:cs="Open Sans"/>
-                <w:sz w:val="16"/>
-                <w:szCs w:val="18"/>
-              </w:rPr>
-            </w:pPr>
-            <w:r>
-              <w:rPr>
-                <w:rFonts w:cs="Open Sans"/>
-                <w:sz w:val="16"/>
-                <w:szCs w:val="18"/>
-              </w:rPr>
-              <w:t>0</w:t>
-            </w:r>
-          </w:p>
-        </w:tc>
-        <w:tc>
-          <w:tcPr>
-            <w:tcW w:w="1350" w:type="dxa"/>
-          </w:tcPr>
-          <w:p>
-            <w:pPr>
-              <w:ind w:left="0"/>
-              <w:jc w:val="center"/>
-              <w:cnfStyle w:val="000000000000" w:firstRow="0" w:lastRow="0" w:firstColumn="0" w:lastColumn="0" w:oddVBand="0" w:evenVBand="0" w:oddHBand="0" w:evenHBand="0" w:firstRowFirstColumn="0" w:firstRowLastColumn="0" w:lastRowFirstColumn="0" w:lastRowLastColumn="0"/>
-              <w:rPr>
-                <w:rFonts w:cs="Open Sans"/>
-                <w:sz w:val="16"/>
-                <w:szCs w:val="18"/>
-              </w:rPr>
-            </w:pPr>
-            <w:r>
-              <w:rPr>
-                <w:rFonts w:cs="Open Sans"/>
-                <w:sz w:val="16"/>
-                <w:szCs w:val="18"/>
-              </w:rPr>
-              <w:t>0</w:t>
-            </w:r>
-          </w:p>
-        </w:tc>
-      </w:tr>
-      <w:tr>
-        <w:trPr>
-          <w:cantSplit/>
-          <w:trHeight w:val="360"/>
-        </w:trPr>
-        <w:tc>
-          <w:tcPr>
-            <w:cnfStyle w:val="001000000000" w:firstRow="0" w:lastRow="0" w:firstColumn="1" w:lastColumn="0" w:oddVBand="0" w:evenVBand="0" w:oddHBand="0" w:evenHBand="0" w:firstRowFirstColumn="0" w:firstRowLastColumn="0" w:lastRowFirstColumn="0" w:lastRowLastColumn="0"/>
-            <w:tcW w:w="4945" w:type="dxa"/>
-          </w:tcPr>
-          <w:p>
-            <w:pPr>
-              <w:ind w:right="657"/>
-              <w:jc w:val="left"/>
-              <w:rPr>
-                <w:rFonts w:cs="Open Sans"/>
-                <w:b w:val="0"/>
-                <w:sz w:val="16"/>
-                <w:szCs w:val="18"/>
-              </w:rPr>
-            </w:pPr>
-            <w:r>
-              <w:rPr>
-                <w:rFonts w:cs="Open Sans"/>
-                <w:b w:val="0"/>
-                <w:sz w:val="16"/>
-                <w:szCs w:val="18"/>
-              </w:rPr>
-              <w:t>Rule 3</w:t>
-            </w:r>
-          </w:p>
-        </w:tc>
-        <w:tc>
-          <w:tcPr>
-            <w:tcW w:w="1440" w:type="dxa"/>
-          </w:tcPr>
-          <w:p>
-            <w:pPr>
-              <w:ind w:left="0"/>
-              <w:jc w:val="center"/>
-              <w:cnfStyle w:val="000000000000" w:firstRow="0" w:lastRow="0" w:firstColumn="0" w:lastColumn="0" w:oddVBand="0" w:evenVBand="0" w:oddHBand="0" w:evenHBand="0" w:firstRowFirstColumn="0" w:firstRowLastColumn="0" w:lastRowFirstColumn="0" w:lastRowLastColumn="0"/>
-              <w:rPr>
-                <w:rFonts w:cs="Open Sans"/>
-                <w:sz w:val="16"/>
-                <w:szCs w:val="18"/>
-              </w:rPr>
-            </w:pPr>
-            <w:r>
-              <w:rPr>
-                <w:rFonts w:cs="Open Sans"/>
-                <w:sz w:val="16"/>
-                <w:szCs w:val="18"/>
-              </w:rPr>
-              <w:t>0</w:t>
-            </w:r>
-          </w:p>
-        </w:tc>
-        <w:tc>
-          <w:tcPr>
-            <w:tcW w:w="1530" w:type="dxa"/>
-          </w:tcPr>
-          <w:p>
-            <w:pPr>
-              <w:ind w:left="66" w:right="72" w:hanging="6"/>
-              <w:jc w:val="center"/>
-              <w:cnfStyle w:val="000000000000" w:firstRow="0" w:lastRow="0" w:firstColumn="0" w:lastColumn="0" w:oddVBand="0" w:evenVBand="0" w:oddHBand="0" w:evenHBand="0" w:firstRowFirstColumn="0" w:firstRowLastColumn="0" w:lastRowFirstColumn="0" w:lastRowLastColumn="0"/>
-              <w:rPr>
-                <w:rFonts w:cs="Open Sans"/>
-                <w:sz w:val="16"/>
-                <w:szCs w:val="18"/>
-              </w:rPr>
-            </w:pPr>
-            <w:r>
-              <w:rPr>
-                <w:rFonts w:cs="Open Sans"/>
-                <w:sz w:val="16"/>
-                <w:szCs w:val="18"/>
-              </w:rPr>
-              <w:t>0</w:t>
-            </w:r>
-          </w:p>
-        </w:tc>
-        <w:tc>
-          <w:tcPr>
-            <w:tcW w:w="1350" w:type="dxa"/>
-          </w:tcPr>
-          <w:p>
-            <w:pPr>
-              <w:ind w:left="0"/>
-              <w:jc w:val="center"/>
-              <w:cnfStyle w:val="000000000000" w:firstRow="0" w:lastRow="0" w:firstColumn="0" w:lastColumn="0" w:oddVBand="0" w:evenVBand="0" w:oddHBand="0" w:evenHBand="0" w:firstRowFirstColumn="0" w:firstRowLastColumn="0" w:lastRowFirstColumn="0" w:lastRowLastColumn="0"/>
-              <w:rPr>
-                <w:rFonts w:cs="Open Sans"/>
-                <w:sz w:val="16"/>
-                <w:szCs w:val="18"/>
-              </w:rPr>
-            </w:pPr>
-            <w:r>
-              <w:rPr>
-                <w:rFonts w:cs="Open Sans"/>
-                <w:sz w:val="16"/>
-                <w:szCs w:val="18"/>
-              </w:rPr>
-              <w:t>0</w:t>
-            </w:r>
-          </w:p>
-        </w:tc>
-      </w:tr>
-      <w:tr>
-        <w:trPr>
-          <w:cantSplit/>
-          <w:trHeight w:val="360"/>
-        </w:trPr>
-        <w:tc>
-          <w:tcPr>
-            <w:cnfStyle w:val="001000000000" w:firstRow="0" w:lastRow="0" w:firstColumn="1" w:lastColumn="0" w:oddVBand="0" w:evenVBand="0" w:oddHBand="0" w:evenHBand="0" w:firstRowFirstColumn="0" w:firstRowLastColumn="0" w:lastRowFirstColumn="0" w:lastRowLastColumn="0"/>
-            <w:tcW w:w="4945" w:type="dxa"/>
-          </w:tcPr>
-          <w:p>
-            <w:pPr>
-              <w:ind w:right="657"/>
-              <w:jc w:val="left"/>
-              <w:rPr>
-                <w:rFonts w:cs="Open Sans"/>
-                <w:b w:val="0"/>
-                <w:sz w:val="16"/>
-                <w:szCs w:val="18"/>
-              </w:rPr>
-            </w:pPr>
-            <w:r>
-              <w:rPr>
-                <w:rFonts w:cs="Open Sans"/>
-                <w:b w:val="0"/>
-                <w:sz w:val="16"/>
-                <w:szCs w:val="18"/>
-              </w:rPr>
-              <w:t>Rule 4</w:t>
-            </w:r>
-          </w:p>
-        </w:tc>
-        <w:tc>
-          <w:tcPr>
-            <w:tcW w:w="1440" w:type="dxa"/>
-          </w:tcPr>
-          <w:p>
-            <w:pPr>
-              <w:ind w:left="0"/>
-              <w:jc w:val="center"/>
-              <w:cnfStyle w:val="000000000000" w:firstRow="0" w:lastRow="0" w:firstColumn="0" w:lastColumn="0" w:oddVBand="0" w:evenVBand="0" w:oddHBand="0" w:evenHBand="0" w:firstRowFirstColumn="0" w:firstRowLastColumn="0" w:lastRowFirstColumn="0" w:lastRowLastColumn="0"/>
-              <w:rPr>
-                <w:rFonts w:cs="Open Sans"/>
-                <w:sz w:val="16"/>
-                <w:szCs w:val="18"/>
-              </w:rPr>
-            </w:pPr>
-            <w:r>
-              <w:rPr>
-                <w:rFonts w:cs="Open Sans"/>
-                <w:sz w:val="16"/>
-                <w:szCs w:val="18"/>
-              </w:rPr>
-              <w:t>0</w:t>
-            </w:r>
-          </w:p>
-        </w:tc>
-        <w:tc>
-          <w:tcPr>
-            <w:tcW w:w="1530" w:type="dxa"/>
-          </w:tcPr>
-          <w:p>
-            <w:pPr>
-              <w:ind w:left="66" w:right="72" w:hanging="6"/>
-              <w:jc w:val="center"/>
-              <w:cnfStyle w:val="000000000000" w:firstRow="0" w:lastRow="0" w:firstColumn="0" w:lastColumn="0" w:oddVBand="0" w:evenVBand="0" w:oddHBand="0" w:evenHBand="0" w:firstRowFirstColumn="0" w:firstRowLastColumn="0" w:lastRowFirstColumn="0" w:lastRowLastColumn="0"/>
-              <w:rPr>
-                <w:rFonts w:cs="Open Sans"/>
-                <w:sz w:val="16"/>
-                <w:szCs w:val="18"/>
-              </w:rPr>
-            </w:pPr>
-            <w:r>
-              <w:rPr>
-                <w:rFonts w:cs="Open Sans"/>
-                <w:sz w:val="16"/>
-                <w:szCs w:val="18"/>
-              </w:rPr>
-              <w:t>0</w:t>
-            </w:r>
-          </w:p>
-        </w:tc>
-        <w:tc>
-          <w:tcPr>
-            <w:tcW w:w="1350" w:type="dxa"/>
-          </w:tcPr>
-          <w:p>
-            <w:pPr>
-              <w:ind w:left="0"/>
-              <w:jc w:val="center"/>
-              <w:cnfStyle w:val="000000000000" w:firstRow="0" w:lastRow="0" w:firstColumn="0" w:lastColumn="0" w:oddVBand="0" w:evenVBand="0" w:oddHBand="0" w:evenHBand="0" w:firstRowFirstColumn="0" w:firstRowLastColumn="0" w:lastRowFirstColumn="0" w:lastRowLastColumn="0"/>
-              <w:rPr>
-                <w:rFonts w:cs="Open Sans"/>
-                <w:sz w:val="16"/>
-                <w:szCs w:val="18"/>
-              </w:rPr>
-            </w:pPr>
-            <w:r>
-              <w:rPr>
-                <w:rFonts w:cs="Open Sans"/>
-                <w:sz w:val="16"/>
-                <w:szCs w:val="18"/>
-              </w:rPr>
-              <w:t>0</w:t>
-            </w:r>
-          </w:p>
-        </w:tc>
-      </w:tr>
-      <w:tr>
-        <w:trPr>
-          <w:cantSplit/>
-          <w:trHeight w:val="360"/>
-        </w:trPr>
-        <w:tc>
-          <w:tcPr>
-            <w:cnfStyle w:val="001000000000" w:firstRow="0" w:lastRow="0" w:firstColumn="1" w:lastColumn="0" w:oddVBand="0" w:evenVBand="0" w:oddHBand="0" w:evenHBand="0" w:firstRowFirstColumn="0" w:firstRowLastColumn="0" w:lastRowFirstColumn="0" w:lastRowLastColumn="0"/>
-            <w:tcW w:w="4945" w:type="dxa"/>
-          </w:tcPr>
-          <w:p>
-            <w:pPr>
-              <w:ind w:right="657"/>
-              <w:jc w:val="left"/>
-              <w:rPr>
-                <w:rFonts w:cs="Open Sans"/>
-                <w:b w:val="0"/>
-                <w:sz w:val="16"/>
-                <w:szCs w:val="18"/>
-              </w:rPr>
-            </w:pPr>
-            <w:r>
-              <w:rPr>
-                <w:rFonts w:cs="Open Sans"/>
-                <w:b w:val="0"/>
-                <w:sz w:val="16"/>
-                <w:szCs w:val="18"/>
-              </w:rPr>
-              <w:t>Rule 5</w:t>
-            </w:r>
-          </w:p>
-        </w:tc>
-        <w:tc>
-          <w:tcPr>
-            <w:tcW w:w="1440" w:type="dxa"/>
-          </w:tcPr>
-          <w:p>
-            <w:pPr>
-              <w:ind w:left="0"/>
-              <w:jc w:val="center"/>
-              <w:cnfStyle w:val="000000000000" w:firstRow="0" w:lastRow="0" w:firstColumn="0" w:lastColumn="0" w:oddVBand="0" w:evenVBand="0" w:oddHBand="0" w:evenHBand="0" w:firstRowFirstColumn="0" w:firstRowLastColumn="0" w:lastRowFirstColumn="0" w:lastRowLastColumn="0"/>
-              <w:rPr>
-                <w:rFonts w:cs="Open Sans"/>
-                <w:sz w:val="16"/>
-                <w:szCs w:val="18"/>
-              </w:rPr>
-            </w:pPr>
-            <w:r>
-              <w:rPr>
-                <w:rFonts w:cs="Open Sans"/>
-                <w:sz w:val="16"/>
-                <w:szCs w:val="18"/>
-              </w:rPr>
-              <w:t>0</w:t>
-            </w:r>
-          </w:p>
-        </w:tc>
-        <w:tc>
-          <w:tcPr>
-            <w:tcW w:w="1530" w:type="dxa"/>
-          </w:tcPr>
-          <w:p>
-            <w:pPr>
-              <w:ind w:left="66" w:right="72" w:hanging="6"/>
-              <w:jc w:val="center"/>
-              <w:cnfStyle w:val="000000000000" w:firstRow="0" w:lastRow="0" w:firstColumn="0" w:lastColumn="0" w:oddVBand="0" w:evenVBand="0" w:oddHBand="0" w:evenHBand="0" w:firstRowFirstColumn="0" w:firstRowLastColumn="0" w:lastRowFirstColumn="0" w:lastRowLastColumn="0"/>
-              <w:rPr>
-                <w:rFonts w:cs="Open Sans"/>
-                <w:sz w:val="16"/>
-                <w:szCs w:val="18"/>
-              </w:rPr>
-            </w:pPr>
-            <w:r>
-              <w:rPr>
-                <w:rFonts w:cs="Open Sans"/>
-                <w:sz w:val="16"/>
-                <w:szCs w:val="18"/>
-              </w:rPr>
-              <w:t>0</w:t>
-            </w:r>
-          </w:p>
-        </w:tc>
-        <w:tc>
-          <w:tcPr>
-            <w:tcW w:w="1350" w:type="dxa"/>
-          </w:tcPr>
-          <w:p>
-            <w:pPr>
-              <w:ind w:left="0"/>
-              <w:jc w:val="center"/>
-              <w:cnfStyle w:val="000000000000" w:firstRow="0" w:lastRow="0" w:firstColumn="0" w:lastColumn="0" w:oddVBand="0" w:evenVBand="0" w:oddHBand="0" w:evenHBand="0" w:firstRowFirstColumn="0" w:firstRowLastColumn="0" w:lastRowFirstColumn="0" w:lastRowLastColumn="0"/>
-              <w:rPr>
-                <w:rFonts w:cs="Open Sans"/>
-                <w:sz w:val="16"/>
-                <w:szCs w:val="18"/>
-              </w:rPr>
-            </w:pPr>
-            <w:r>
-              <w:rPr>
-                <w:rFonts w:cs="Open Sans"/>
-                <w:sz w:val="16"/>
-                <w:szCs w:val="18"/>
-              </w:rPr>
-              <w:t>0</w:t>
-            </w:r>
-          </w:p>
-        </w:tc>
-      </w:tr>
-      <w:tr>
-        <w:trPr>
-          <w:cantSplit/>
-          <w:trHeight w:val="360"/>
-        </w:trPr>
-        <w:tc>
-          <w:tcPr>
-            <w:cnfStyle w:val="001000000000" w:firstRow="0" w:lastRow="0" w:firstColumn="1" w:lastColumn="0" w:oddVBand="0" w:evenVBand="0" w:oddHBand="0" w:evenHBand="0" w:firstRowFirstColumn="0" w:firstRowLastColumn="0" w:lastRowFirstColumn="0" w:lastRowLastColumn="0"/>
-            <w:tcW w:w="4945" w:type="dxa"/>
-          </w:tcPr>
-          <w:p>
-            <w:pPr>
-              <w:ind w:right="657"/>
-              <w:jc w:val="left"/>
-              <w:rPr>
-                <w:rFonts w:cs="Open Sans"/>
-                <w:b w:val="0"/>
-                <w:sz w:val="16"/>
-                <w:szCs w:val="18"/>
-              </w:rPr>
-            </w:pPr>
-            <w:r>
-              <w:rPr>
-                <w:rFonts w:cs="Open Sans"/>
-                <w:b w:val="0"/>
-                <w:sz w:val="16"/>
-                <w:szCs w:val="18"/>
-              </w:rPr>
-              <w:t>Rule 6</w:t>
-            </w:r>
-          </w:p>
-        </w:tc>
-        <w:tc>
-          <w:tcPr>
-            <w:tcW w:w="1440" w:type="dxa"/>
-          </w:tcPr>
-          <w:p>
-            <w:pPr>
-              <w:ind w:left="0"/>
-              <w:jc w:val="center"/>
-              <w:cnfStyle w:val="000000000000" w:firstRow="0" w:lastRow="0" w:firstColumn="0" w:lastColumn="0" w:oddVBand="0" w:evenVBand="0" w:oddHBand="0" w:evenHBand="0" w:firstRowFirstColumn="0" w:firstRowLastColumn="0" w:lastRowFirstColumn="0" w:lastRowLastColumn="0"/>
-              <w:rPr>
-                <w:rFonts w:cs="Open Sans"/>
-                <w:sz w:val="16"/>
-                <w:szCs w:val="18"/>
-              </w:rPr>
-            </w:pPr>
-            <w:r>
-              <w:rPr>
-                <w:rFonts w:cs="Open Sans"/>
-                <w:sz w:val="16"/>
-                <w:szCs w:val="18"/>
-              </w:rPr>
-              <w:t>0</w:t>
-            </w:r>
-          </w:p>
-        </w:tc>
-        <w:tc>
-          <w:tcPr>
-            <w:tcW w:w="1530" w:type="dxa"/>
-          </w:tcPr>
-          <w:p>
-            <w:pPr>
-              <w:ind w:left="66" w:right="72" w:hanging="6"/>
-              <w:jc w:val="center"/>
-              <w:cnfStyle w:val="000000000000" w:firstRow="0" w:lastRow="0" w:firstColumn="0" w:lastColumn="0" w:oddVBand="0" w:evenVBand="0" w:oddHBand="0" w:evenHBand="0" w:firstRowFirstColumn="0" w:firstRowLastColumn="0" w:lastRowFirstColumn="0" w:lastRowLastColumn="0"/>
-              <w:rPr>
-                <w:rFonts w:cs="Open Sans"/>
-                <w:sz w:val="16"/>
-                <w:szCs w:val="18"/>
-              </w:rPr>
-            </w:pPr>
-            <w:r>
-              <w:rPr>
-                <w:rFonts w:cs="Open Sans"/>
-                <w:sz w:val="16"/>
-                <w:szCs w:val="18"/>
-              </w:rPr>
-              <w:t>0</w:t>
-            </w:r>
-          </w:p>
-        </w:tc>
-        <w:tc>
-          <w:tcPr>
-            <w:tcW w:w="1350" w:type="dxa"/>
-          </w:tcPr>
-          <w:p>
-            <w:pPr>
-              <w:ind w:left="0"/>
-              <w:jc w:val="center"/>
-              <w:cnfStyle w:val="000000000000" w:firstRow="0" w:lastRow="0" w:firstColumn="0" w:lastColumn="0" w:oddVBand="0" w:evenVBand="0" w:oddHBand="0" w:evenHBand="0" w:firstRowFirstColumn="0" w:firstRowLastColumn="0" w:lastRowFirstColumn="0" w:lastRowLastColumn="0"/>
-              <w:rPr>
-                <w:rFonts w:cs="Open Sans"/>
-                <w:sz w:val="16"/>
-                <w:szCs w:val="18"/>
-              </w:rPr>
-            </w:pPr>
-            <w:r>
-              <w:rPr>
-                <w:rFonts w:cs="Open Sans"/>
-                <w:sz w:val="16"/>
-                <w:szCs w:val="18"/>
-              </w:rPr>
-              <w:t>0</w:t>
-            </w:r>
-          </w:p>
-        </w:tc>
-      </w:tr>
-      <w:tr>
-        <w:trPr>
-          <w:cantSplit/>
-          <w:trHeight w:val="360"/>
-        </w:trPr>
-        <w:tc>
-          <w:tcPr>
-            <w:cnfStyle w:val="001000000000" w:firstRow="0" w:lastRow="0" w:firstColumn="1" w:lastColumn="0" w:oddVBand="0" w:evenVBand="0" w:oddHBand="0" w:evenHBand="0" w:firstRowFirstColumn="0" w:firstRowLastColumn="0" w:lastRowFirstColumn="0" w:lastRowLastColumn="0"/>
-            <w:tcW w:w="4945" w:type="dxa"/>
-          </w:tcPr>
-          <w:p>
-            <w:pPr>
-              <w:ind w:right="657"/>
-              <w:jc w:val="left"/>
-              <w:rPr>
-                <w:rFonts w:cs="Open Sans"/>
-                <w:b w:val="0"/>
-                <w:sz w:val="16"/>
-                <w:szCs w:val="18"/>
-              </w:rPr>
-            </w:pPr>
-            <w:r>
-              <w:rPr>
-                <w:rFonts w:cs="Open Sans"/>
-                <w:b w:val="0"/>
-                <w:sz w:val="16"/>
-                <w:szCs w:val="18"/>
-              </w:rPr>
-              <w:t>Rule 7</w:t>
-            </w:r>
-          </w:p>
-        </w:tc>
-        <w:tc>
-          <w:tcPr>
-            <w:tcW w:w="1440" w:type="dxa"/>
-          </w:tcPr>
-          <w:p>
-            <w:pPr>
-              <w:ind w:left="0"/>
-              <w:jc w:val="center"/>
-              <w:cnfStyle w:val="000000000000" w:firstRow="0" w:lastRow="0" w:firstColumn="0" w:lastColumn="0" w:oddVBand="0" w:evenVBand="0" w:oddHBand="0" w:evenHBand="0" w:firstRowFirstColumn="0" w:firstRowLastColumn="0" w:lastRowFirstColumn="0" w:lastRowLastColumn="0"/>
-              <w:rPr>
-                <w:rFonts w:cs="Open Sans"/>
-                <w:sz w:val="16"/>
-                <w:szCs w:val="18"/>
-              </w:rPr>
-            </w:pPr>
-            <w:r>
-              <w:rPr>
-                <w:rFonts w:cs="Open Sans"/>
-                <w:sz w:val="16"/>
-                <w:szCs w:val="18"/>
-              </w:rPr>
-              <w:t>0</w:t>
-            </w:r>
-          </w:p>
-        </w:tc>
-        <w:tc>
-          <w:tcPr>
-            <w:tcW w:w="1530" w:type="dxa"/>
-          </w:tcPr>
-          <w:p>
-            <w:pPr>
-              <w:ind w:left="66" w:right="72" w:hanging="6"/>
-              <w:jc w:val="center"/>
-              <w:cnfStyle w:val="000000000000" w:firstRow="0" w:lastRow="0" w:firstColumn="0" w:lastColumn="0" w:oddVBand="0" w:evenVBand="0" w:oddHBand="0" w:evenHBand="0" w:firstRowFirstColumn="0" w:firstRowLastColumn="0" w:lastRowFirstColumn="0" w:lastRowLastColumn="0"/>
-              <w:rPr>
-                <w:rFonts w:cs="Open Sans"/>
-                <w:sz w:val="16"/>
-                <w:szCs w:val="18"/>
-              </w:rPr>
-            </w:pPr>
-            <w:r>
-              <w:rPr>
-                <w:rFonts w:cs="Open Sans"/>
-                <w:sz w:val="16"/>
-                <w:szCs w:val="18"/>
-              </w:rPr>
-              <w:t>0</w:t>
-            </w:r>
-          </w:p>
-        </w:tc>
-        <w:tc>
-          <w:tcPr>
-            <w:tcW w:w="1350" w:type="dxa"/>
-          </w:tcPr>
-          <w:p>
-            <w:pPr>
-              <w:ind w:left="0"/>
-              <w:jc w:val="center"/>
-              <w:cnfStyle w:val="000000000000" w:firstRow="0" w:lastRow="0" w:firstColumn="0" w:lastColumn="0" w:oddVBand="0" w:evenVBand="0" w:oddHBand="0" w:evenHBand="0" w:firstRowFirstColumn="0" w:firstRowLastColumn="0" w:lastRowFirstColumn="0" w:lastRowLastColumn="0"/>
-              <w:rPr>
-                <w:rFonts w:cs="Open Sans"/>
-                <w:sz w:val="16"/>
-                <w:szCs w:val="18"/>
-              </w:rPr>
-            </w:pPr>
-            <w:r>
-              <w:rPr>
-                <w:rFonts w:cs="Open Sans"/>
-                <w:sz w:val="16"/>
-                <w:szCs w:val="18"/>
-              </w:rPr>
-              <w:t>0</w:t>
-            </w:r>
-          </w:p>
-        </w:tc>
-      </w:tr>
-      <w:tr>
-        <w:trPr>
-          <w:cantSplit/>
-          <w:trHeight w:val="360"/>
-        </w:trPr>
-        <w:tc>
-          <w:tcPr>
-            <w:cnfStyle w:val="001000000000" w:firstRow="0" w:lastRow="0" w:firstColumn="1" w:lastColumn="0" w:oddVBand="0" w:evenVBand="0" w:oddHBand="0" w:evenHBand="0" w:firstRowFirstColumn="0" w:firstRowLastColumn="0" w:lastRowFirstColumn="0" w:lastRowLastColumn="0"/>
-            <w:tcW w:w="4945" w:type="dxa"/>
-          </w:tcPr>
-          <w:p>
-            <w:pPr>
-              <w:ind w:right="657"/>
-              <w:jc w:val="left"/>
-              <w:rPr>
-                <w:rFonts w:cs="Open Sans"/>
-                <w:b w:val="0"/>
-                <w:sz w:val="16"/>
-                <w:szCs w:val="18"/>
-              </w:rPr>
-            </w:pPr>
-            <w:r>
-              <w:rPr>
-                <w:rFonts w:cs="Open Sans"/>
-                <w:b w:val="0"/>
-                <w:sz w:val="16"/>
-                <w:szCs w:val="18"/>
-              </w:rPr>
-              <w:t>Rule 8</w:t>
-            </w:r>
-          </w:p>
-        </w:tc>
-        <w:tc>
-          <w:tcPr>
-            <w:tcW w:w="1440" w:type="dxa"/>
-          </w:tcPr>
-          <w:p>
-            <w:pPr>
-              <w:ind w:left="0"/>
-              <w:jc w:val="center"/>
-              <w:cnfStyle w:val="000000000000" w:firstRow="0" w:lastRow="0" w:firstColumn="0" w:lastColumn="0" w:oddVBand="0" w:evenVBand="0" w:oddHBand="0" w:evenHBand="0" w:firstRowFirstColumn="0" w:firstRowLastColumn="0" w:lastRowFirstColumn="0" w:lastRowLastColumn="0"/>
-              <w:rPr>
-                <w:rFonts w:cs="Open Sans"/>
-                <w:sz w:val="16"/>
-                <w:szCs w:val="18"/>
-              </w:rPr>
-            </w:pPr>
-            <w:r>
-              <w:rPr>
-                <w:rFonts w:cs="Open Sans"/>
-                <w:sz w:val="16"/>
-                <w:szCs w:val="18"/>
-              </w:rPr>
-              <w:t>0</w:t>
-            </w:r>
-          </w:p>
-        </w:tc>
-        <w:tc>
-          <w:tcPr>
-            <w:tcW w:w="1530" w:type="dxa"/>
-          </w:tcPr>
-          <w:p>
-            <w:pPr>
-              <w:ind w:left="66" w:right="72" w:hanging="6"/>
-              <w:jc w:val="center"/>
-              <w:cnfStyle w:val="000000000000" w:firstRow="0" w:lastRow="0" w:firstColumn="0" w:lastColumn="0" w:oddVBand="0" w:evenVBand="0" w:oddHBand="0" w:evenHBand="0" w:firstRowFirstColumn="0" w:firstRowLastColumn="0" w:lastRowFirstColumn="0" w:lastRowLastColumn="0"/>
-              <w:rPr>
-                <w:rFonts w:cs="Open Sans"/>
-                <w:sz w:val="16"/>
-                <w:szCs w:val="18"/>
-              </w:rPr>
-            </w:pPr>
-            <w:r>
-              <w:rPr>
-                <w:rFonts w:cs="Open Sans"/>
-                <w:sz w:val="16"/>
-                <w:szCs w:val="18"/>
-              </w:rPr>
-              <w:t>0</w:t>
-            </w:r>
-          </w:p>
-        </w:tc>
-        <w:tc>
-          <w:tcPr>
-            <w:tcW w:w="1350" w:type="dxa"/>
-          </w:tcPr>
-          <w:p>
-            <w:pPr>
-              <w:ind w:left="0"/>
-              <w:jc w:val="center"/>
-              <w:cnfStyle w:val="000000000000" w:firstRow="0" w:lastRow="0" w:firstColumn="0" w:lastColumn="0" w:oddVBand="0" w:evenVBand="0" w:oddHBand="0" w:evenHBand="0" w:firstRowFirstColumn="0" w:firstRowLastColumn="0" w:lastRowFirstColumn="0" w:lastRowLastColumn="0"/>
-              <w:rPr>
-                <w:rFonts w:cs="Open Sans"/>
-                <w:sz w:val="16"/>
-                <w:szCs w:val="18"/>
-              </w:rPr>
-            </w:pPr>
-            <w:r>
-              <w:rPr>
-                <w:rFonts w:cs="Open Sans"/>
-                <w:sz w:val="16"/>
-                <w:szCs w:val="18"/>
-              </w:rPr>
-              <w:t>0</w:t>
-            </w:r>
-          </w:p>
-        </w:tc>
-      </w:tr>
-    </w:tbl>
-    <w:p>
-      <w:pPr>
-        <w:pStyle w:val="BodyContent"/>
-        <w:ind w:right="657"/>
-        <w:rPr>
-          <w:rFonts w:ascii="Verdana" w:hAnsi="Verdana"/>
-          <w:i/>
-          <w:sz w:val="14"/>
-          <w:lang w:val="fr-FR"/>
-        </w:rPr>
-      </w:pPr>
-    </w:p>
-    <w:p>
-      <w:pPr>
-        <w:spacing w:after="0" w:line="240" w:lineRule="auto"/>
-        <w:ind w:left="0"/>
-        <w:jc w:val="left"/>
-        <w:rPr>
-          <w:rFonts w:asciiTheme="minorHAnsi" w:eastAsia="Perpetua" w:hAnsiTheme="minorHAnsi" w:cstheme="minorHAnsi"/>
-          <w:color w:val="000000"/>
-          <w:sz w:val="20"/>
-          <w:lang w:val="fr-FR" w:eastAsia="en-US"/>
-        </w:rPr>
-      </w:pPr>
-      <w:r>
-        <w:rPr>
-          <w:rFonts w:asciiTheme="minorHAnsi" w:eastAsia="Perpetua" w:hAnsiTheme="minorHAnsi" w:cstheme="minorHAnsi"/>
-          <w:color w:val="000000"/>
-          <w:sz w:val="20"/>
-          <w:lang w:val="fr-FR" w:eastAsia="en-US"/>
-        </w:rPr>
-        <w:br w:type="page"/>
-      </w:r>
-    </w:p>
-    <w:p>
-      <w:pPr>
-        <w:pStyle w:val="Heading1"/>
-        <w:rPr>
-          <w:rFonts w:eastAsia="Calibri"/>
-        </w:rPr>
-      </w:pPr>
-      <w:bookmarkStart w:id="189" w:name="_Toc158965994"/>
+      <w:bookmarkStart w:id="183" w:name="_Toc11157603"/>
+      <w:bookmarkStart w:id="184" w:name="_Toc14418702"/>
+      <w:bookmarkStart w:id="185" w:name="_Toc14419774"/>
+      <w:bookmarkStart w:id="186" w:name="_Toc14687788"/>
+      <w:bookmarkStart w:id="187" w:name="_Toc14781651"/>
+      <w:bookmarkStart w:id="188" w:name="_Toc15305729"/>
+      <w:bookmarkStart w:id="189" w:name="_Toc20229983"/>
+      <w:bookmarkStart w:id="190" w:name="_Toc20230003"/>
+      <w:bookmarkStart w:id="191" w:name="_Toc31981435"/>
+      <w:bookmarkStart w:id="192" w:name="_Toc31981580"/>
+      <w:bookmarkStart w:id="193" w:name="_Toc32215185"/>
+      <w:bookmarkStart w:id="194" w:name="_Toc32215841"/>
+      <w:bookmarkStart w:id="195" w:name="_Toc32215910"/>
+      <w:bookmarkStart w:id="196" w:name="_Toc32419424"/>
+      <w:bookmarkStart w:id="197" w:name="_Toc158815477"/>
+      <w:bookmarkStart w:id="198" w:name="_Toc158815742"/>
+      <w:bookmarkStart w:id="199" w:name="_Toc158965994"/>
+      <w:bookmarkStart w:id="200" w:name="_Toc158983597"/>
       <w:r>
         <w:rPr>
           <w:rFonts w:eastAsia="Calibri"/>
@@ -14468,23 +14489,24 @@
         </w:rPr>
         <w:t>Requirement 8</w:t>
       </w:r>
-      <w:bookmarkEnd w:id="156"/>
-      <w:bookmarkEnd w:id="157"/>
-      <w:bookmarkEnd w:id="158"/>
-      <w:bookmarkEnd w:id="159"/>
-      <w:bookmarkEnd w:id="160"/>
-      <w:bookmarkEnd w:id="161"/>
-      <w:bookmarkEnd w:id="162"/>
-      <w:bookmarkEnd w:id="163"/>
-      <w:bookmarkEnd w:id="164"/>
-      <w:bookmarkEnd w:id="165"/>
-      <w:bookmarkEnd w:id="166"/>
-      <w:bookmarkEnd w:id="167"/>
-      <w:bookmarkEnd w:id="168"/>
-      <w:bookmarkEnd w:id="169"/>
-      <w:bookmarkEnd w:id="170"/>
-      <w:bookmarkEnd w:id="171"/>
+      <w:bookmarkEnd w:id="183"/>
+      <w:bookmarkEnd w:id="184"/>
+      <w:bookmarkEnd w:id="185"/>
+      <w:bookmarkEnd w:id="186"/>
+      <w:bookmarkEnd w:id="187"/>
+      <w:bookmarkEnd w:id="188"/>
       <w:bookmarkEnd w:id="189"/>
+      <w:bookmarkEnd w:id="190"/>
+      <w:bookmarkEnd w:id="191"/>
+      <w:bookmarkEnd w:id="192"/>
+      <w:bookmarkEnd w:id="193"/>
+      <w:bookmarkEnd w:id="194"/>
+      <w:bookmarkEnd w:id="195"/>
+      <w:bookmarkEnd w:id="196"/>
+      <w:bookmarkEnd w:id="197"/>
+      <w:bookmarkEnd w:id="198"/>
+      <w:bookmarkEnd w:id="199"/>
+      <w:bookmarkEnd w:id="200"/>
     </w:p>
     <w:p>
       <w:pPr>
@@ -15589,23 +15611,24 @@
       <w:pPr>
         <w:pStyle w:val="Heading1"/>
       </w:pPr>
-      <w:bookmarkStart w:id="190" w:name="_Toc11157605"/>
-      <w:bookmarkStart w:id="191" w:name="_Toc14418704"/>
-      <w:bookmarkStart w:id="192" w:name="_Toc14419776"/>
-      <w:bookmarkStart w:id="193" w:name="_Toc14687790"/>
-      <w:bookmarkStart w:id="194" w:name="_Toc14781653"/>
-      <w:bookmarkStart w:id="195" w:name="_Toc15305731"/>
-      <w:bookmarkStart w:id="196" w:name="_Toc20229985"/>
-      <w:bookmarkStart w:id="197" w:name="_Toc20230005"/>
-      <w:bookmarkStart w:id="198" w:name="_Toc31981436"/>
-      <w:bookmarkStart w:id="199" w:name="_Toc31981581"/>
-      <w:bookmarkStart w:id="200" w:name="_Toc32215186"/>
-      <w:bookmarkStart w:id="201" w:name="_Toc32215842"/>
-      <w:bookmarkStart w:id="202" w:name="_Toc32215911"/>
-      <w:bookmarkStart w:id="203" w:name="_Toc32419425"/>
-      <w:bookmarkStart w:id="204" w:name="_Toc158815478"/>
-      <w:bookmarkStart w:id="205" w:name="_Toc158815743"/>
-      <w:bookmarkStart w:id="206" w:name="_Toc158965995"/>
+      <w:bookmarkStart w:id="201" w:name="_Toc11157605"/>
+      <w:bookmarkStart w:id="202" w:name="_Toc14418704"/>
+      <w:bookmarkStart w:id="203" w:name="_Toc14419776"/>
+      <w:bookmarkStart w:id="204" w:name="_Toc14687790"/>
+      <w:bookmarkStart w:id="205" w:name="_Toc14781653"/>
+      <w:bookmarkStart w:id="206" w:name="_Toc15305731"/>
+      <w:bookmarkStart w:id="207" w:name="_Toc20229985"/>
+      <w:bookmarkStart w:id="208" w:name="_Toc20230005"/>
+      <w:bookmarkStart w:id="209" w:name="_Toc31981436"/>
+      <w:bookmarkStart w:id="210" w:name="_Toc31981581"/>
+      <w:bookmarkStart w:id="211" w:name="_Toc32215186"/>
+      <w:bookmarkStart w:id="212" w:name="_Toc32215842"/>
+      <w:bookmarkStart w:id="213" w:name="_Toc32215911"/>
+      <w:bookmarkStart w:id="214" w:name="_Toc32419425"/>
+      <w:bookmarkStart w:id="215" w:name="_Toc158815478"/>
+      <w:bookmarkStart w:id="216" w:name="_Toc158815743"/>
+      <w:bookmarkStart w:id="217" w:name="_Toc158965995"/>
+      <w:bookmarkStart w:id="218" w:name="_Toc158983598"/>
       <w:r>
         <w:lastRenderedPageBreak/>
         <w:t>A</w:t>
@@ -15613,53 +15636,12 @@
       <w:r>
         <w:t>ppendix</w:t>
       </w:r>
-      <w:bookmarkEnd w:id="190"/>
-      <w:bookmarkEnd w:id="191"/>
-      <w:bookmarkEnd w:id="192"/>
-      <w:bookmarkEnd w:id="193"/>
-      <w:bookmarkEnd w:id="194"/>
-      <w:bookmarkEnd w:id="195"/>
-      <w:bookmarkEnd w:id="196"/>
-      <w:bookmarkEnd w:id="197"/>
-      <w:bookmarkEnd w:id="198"/>
-      <w:bookmarkEnd w:id="199"/>
-      <w:bookmarkEnd w:id="200"/>
       <w:bookmarkEnd w:id="201"/>
       <w:bookmarkEnd w:id="202"/>
       <w:bookmarkEnd w:id="203"/>
       <w:bookmarkEnd w:id="204"/>
       <w:bookmarkEnd w:id="205"/>
       <w:bookmarkEnd w:id="206"/>
-      <w:r>
-        <w:t xml:space="preserve"> </w:t>
-      </w:r>
-    </w:p>
-    <w:p>
-      <w:pPr>
-        <w:pStyle w:val="Heading2"/>
-        <w:ind w:right="657"/>
-      </w:pPr>
-      <w:bookmarkStart w:id="207" w:name="_Toc14688965"/>
-      <w:bookmarkStart w:id="208" w:name="_Toc14689045"/>
-      <w:bookmarkStart w:id="209" w:name="_Toc14680777"/>
-      <w:bookmarkStart w:id="210" w:name="_Toc14685932"/>
-      <w:bookmarkStart w:id="211" w:name="_Toc14687791"/>
-      <w:bookmarkStart w:id="212" w:name="_Toc14781654"/>
-      <w:bookmarkStart w:id="213" w:name="_Toc15305732"/>
-      <w:bookmarkStart w:id="214" w:name="_Toc20229986"/>
-      <w:bookmarkStart w:id="215" w:name="_Toc20230006"/>
-      <w:bookmarkStart w:id="216" w:name="_Toc31981437"/>
-      <w:bookmarkStart w:id="217" w:name="_Toc31981582"/>
-      <w:bookmarkStart w:id="218" w:name="_Toc32215187"/>
-      <w:bookmarkStart w:id="219" w:name="_Toc32215843"/>
-      <w:bookmarkStart w:id="220" w:name="_Toc32215912"/>
-      <w:bookmarkStart w:id="221" w:name="_Toc32419426"/>
-      <w:bookmarkStart w:id="222" w:name="_Toc158815479"/>
-      <w:bookmarkStart w:id="223" w:name="_Toc158815744"/>
-      <w:bookmarkStart w:id="224" w:name="_Toc158965996"/>
-      <w:r>
-        <w:t>About CAST Software Intelligence</w:t>
-      </w:r>
       <w:bookmarkEnd w:id="207"/>
       <w:bookmarkEnd w:id="208"/>
       <w:bookmarkEnd w:id="209"/>
@@ -15672,12 +15654,56 @@
       <w:bookmarkEnd w:id="216"/>
       <w:bookmarkEnd w:id="217"/>
       <w:bookmarkEnd w:id="218"/>
+      <w:r>
+        <w:t xml:space="preserve"> </w:t>
+      </w:r>
+    </w:p>
+    <w:p>
+      <w:pPr>
+        <w:pStyle w:val="Heading2"/>
+        <w:ind w:right="657"/>
+      </w:pPr>
+      <w:bookmarkStart w:id="219" w:name="_Toc14688965"/>
+      <w:bookmarkStart w:id="220" w:name="_Toc14689045"/>
+      <w:bookmarkStart w:id="221" w:name="_Toc14680777"/>
+      <w:bookmarkStart w:id="222" w:name="_Toc14685932"/>
+      <w:bookmarkStart w:id="223" w:name="_Toc14687791"/>
+      <w:bookmarkStart w:id="224" w:name="_Toc14781654"/>
+      <w:bookmarkStart w:id="225" w:name="_Toc15305732"/>
+      <w:bookmarkStart w:id="226" w:name="_Toc20229986"/>
+      <w:bookmarkStart w:id="227" w:name="_Toc20230006"/>
+      <w:bookmarkStart w:id="228" w:name="_Toc31981437"/>
+      <w:bookmarkStart w:id="229" w:name="_Toc31981582"/>
+      <w:bookmarkStart w:id="230" w:name="_Toc32215187"/>
+      <w:bookmarkStart w:id="231" w:name="_Toc32215843"/>
+      <w:bookmarkStart w:id="232" w:name="_Toc32215912"/>
+      <w:bookmarkStart w:id="233" w:name="_Toc32419426"/>
+      <w:bookmarkStart w:id="234" w:name="_Toc158815479"/>
+      <w:bookmarkStart w:id="235" w:name="_Toc158815744"/>
+      <w:bookmarkStart w:id="236" w:name="_Toc158965996"/>
+      <w:bookmarkStart w:id="237" w:name="_Toc158983599"/>
+      <w:r>
+        <w:t>About CAST Software Intelligence</w:t>
+      </w:r>
       <w:bookmarkEnd w:id="219"/>
       <w:bookmarkEnd w:id="220"/>
       <w:bookmarkEnd w:id="221"/>
       <w:bookmarkEnd w:id="222"/>
       <w:bookmarkEnd w:id="223"/>
       <w:bookmarkEnd w:id="224"/>
+      <w:bookmarkEnd w:id="225"/>
+      <w:bookmarkEnd w:id="226"/>
+      <w:bookmarkEnd w:id="227"/>
+      <w:bookmarkEnd w:id="228"/>
+      <w:bookmarkEnd w:id="229"/>
+      <w:bookmarkEnd w:id="230"/>
+      <w:bookmarkEnd w:id="231"/>
+      <w:bookmarkEnd w:id="232"/>
+      <w:bookmarkEnd w:id="233"/>
+      <w:bookmarkEnd w:id="234"/>
+      <w:bookmarkEnd w:id="235"/>
+      <w:bookmarkEnd w:id="236"/>
+      <w:bookmarkEnd w:id="237"/>
       <w:r>
         <w:t xml:space="preserve"> </w:t>
       </w:r>
@@ -15741,45 +15767,47 @@
       <w:r>
         <w:t xml:space="preserve"> </w:t>
       </w:r>
-      <w:bookmarkStart w:id="225" w:name="_Toc14688966"/>
-      <w:bookmarkStart w:id="226" w:name="_Toc14689046"/>
-      <w:bookmarkStart w:id="227" w:name="_Toc14680778"/>
-      <w:bookmarkStart w:id="228" w:name="_Toc14685933"/>
-      <w:bookmarkStart w:id="229" w:name="_Toc14687792"/>
-      <w:bookmarkStart w:id="230" w:name="_Toc14781655"/>
-      <w:bookmarkStart w:id="231" w:name="_Toc15305733"/>
-      <w:bookmarkStart w:id="232" w:name="_Toc20229987"/>
-      <w:bookmarkStart w:id="233" w:name="_Toc20230007"/>
-      <w:bookmarkStart w:id="234" w:name="_Toc31981438"/>
-      <w:bookmarkStart w:id="235" w:name="_Toc31981583"/>
-      <w:bookmarkStart w:id="236" w:name="_Toc32215188"/>
-      <w:bookmarkStart w:id="237" w:name="_Toc32215844"/>
-      <w:bookmarkStart w:id="238" w:name="_Toc32215913"/>
-      <w:bookmarkStart w:id="239" w:name="_Toc32419427"/>
-      <w:bookmarkStart w:id="240" w:name="_Toc158815480"/>
-      <w:bookmarkStart w:id="241" w:name="_Toc158815745"/>
-      <w:bookmarkStart w:id="242" w:name="_Toc158965997"/>
+      <w:bookmarkStart w:id="238" w:name="_Toc14688966"/>
+      <w:bookmarkStart w:id="239" w:name="_Toc14689046"/>
+      <w:bookmarkStart w:id="240" w:name="_Toc14680778"/>
+      <w:bookmarkStart w:id="241" w:name="_Toc14685933"/>
+      <w:bookmarkStart w:id="242" w:name="_Toc14687792"/>
+      <w:bookmarkStart w:id="243" w:name="_Toc14781655"/>
+      <w:bookmarkStart w:id="244" w:name="_Toc15305733"/>
+      <w:bookmarkStart w:id="245" w:name="_Toc20229987"/>
+      <w:bookmarkStart w:id="246" w:name="_Toc20230007"/>
+      <w:bookmarkStart w:id="247" w:name="_Toc31981438"/>
+      <w:bookmarkStart w:id="248" w:name="_Toc31981583"/>
+      <w:bookmarkStart w:id="249" w:name="_Toc32215188"/>
+      <w:bookmarkStart w:id="250" w:name="_Toc32215844"/>
+      <w:bookmarkStart w:id="251" w:name="_Toc32215913"/>
+      <w:bookmarkStart w:id="252" w:name="_Toc32419427"/>
+      <w:bookmarkStart w:id="253" w:name="_Toc158815480"/>
+      <w:bookmarkStart w:id="254" w:name="_Toc158815745"/>
+      <w:bookmarkStart w:id="255" w:name="_Toc158965997"/>
+      <w:bookmarkStart w:id="256" w:name="_Toc158983600"/>
       <w:r>
         <w:t>About CAST Security</w:t>
       </w:r>
-      <w:bookmarkEnd w:id="225"/>
-      <w:bookmarkEnd w:id="226"/>
-      <w:bookmarkEnd w:id="227"/>
-      <w:bookmarkEnd w:id="228"/>
-      <w:bookmarkEnd w:id="229"/>
-      <w:bookmarkEnd w:id="230"/>
-      <w:bookmarkEnd w:id="231"/>
-      <w:bookmarkEnd w:id="232"/>
-      <w:bookmarkEnd w:id="233"/>
-      <w:bookmarkEnd w:id="234"/>
-      <w:bookmarkEnd w:id="235"/>
-      <w:bookmarkEnd w:id="236"/>
-      <w:bookmarkEnd w:id="237"/>
       <w:bookmarkEnd w:id="238"/>
       <w:bookmarkEnd w:id="239"/>
       <w:bookmarkEnd w:id="240"/>
       <w:bookmarkEnd w:id="241"/>
       <w:bookmarkEnd w:id="242"/>
+      <w:bookmarkEnd w:id="243"/>
+      <w:bookmarkEnd w:id="244"/>
+      <w:bookmarkEnd w:id="245"/>
+      <w:bookmarkEnd w:id="246"/>
+      <w:bookmarkEnd w:id="247"/>
+      <w:bookmarkEnd w:id="248"/>
+      <w:bookmarkEnd w:id="249"/>
+      <w:bookmarkEnd w:id="250"/>
+      <w:bookmarkEnd w:id="251"/>
+      <w:bookmarkEnd w:id="252"/>
+      <w:bookmarkEnd w:id="253"/>
+      <w:bookmarkEnd w:id="254"/>
+      <w:bookmarkEnd w:id="255"/>
+      <w:bookmarkEnd w:id="256"/>
       <w:r>
         <w:t xml:space="preserve"> </w:t>
       </w:r>

</xml_diff>